<commit_message>
word sensors and chips
</commit_message>
<xml_diff>
--- a/docs/MainDoc.docx
+++ b/docs/MainDoc.docx
@@ -591,7 +591,6 @@
                 <w:calendar w:val="gregorian"/>
               </w:date>
             </w:sdtPr>
-            <w:sdtEndPr/>
             <w:sdtContent>
               <w:r>
                 <w:t>14/12/2017</w:t>
@@ -678,7 +677,6 @@
                                   <w:dataBinding w:prefixMappings="xmlns:ns0='http://purl.org/dc/elements/1.1/' xmlns:ns1='http://schemas.openxmlformats.org/package/2006/metadata/core-properties' " w:xpath="/ns1:coreProperties[1]/ns0:title[1]" w:storeItemID="{6C3C8BC8-F283-45AE-878A-BAB7291924A1}"/>
                                   <w:text/>
                                 </w:sdtPr>
-                                <w:sdtEndPr/>
                                 <w:sdtContent>
                                   <w:p>
                                     <w:pPr>
@@ -772,7 +770,6 @@
                                     <w:dataBinding w:prefixMappings="xmlns:ns0='http://purl.org/dc/elements/1.1/' xmlns:ns1='http://schemas.openxmlformats.org/package/2006/metadata/core-properties' " w:xpath="/ns1:coreProperties[1]/ns0:subject[1]" w:storeItemID="{6C3C8BC8-F283-45AE-878A-BAB7291924A1}"/>
                                     <w:text/>
                                   </w:sdtPr>
-                                  <w:sdtEndPr/>
                                   <w:sdtContent>
                                     <w:r>
                                       <w:rPr>
@@ -870,7 +867,6 @@
                             <w:dataBinding w:prefixMappings="xmlns:ns0='http://purl.org/dc/elements/1.1/' xmlns:ns1='http://schemas.openxmlformats.org/package/2006/metadata/core-properties' " w:xpath="/ns1:coreProperties[1]/ns0:title[1]" w:storeItemID="{6C3C8BC8-F283-45AE-878A-BAB7291924A1}"/>
                             <w:text/>
                           </w:sdtPr>
-                          <w:sdtEndPr/>
                           <w:sdtContent>
                             <w:p>
                               <w:pPr>
@@ -964,7 +960,6 @@
                               <w:dataBinding w:prefixMappings="xmlns:ns0='http://purl.org/dc/elements/1.1/' xmlns:ns1='http://schemas.openxmlformats.org/package/2006/metadata/core-properties' " w:xpath="/ns1:coreProperties[1]/ns0:subject[1]" w:storeItemID="{6C3C8BC8-F283-45AE-878A-BAB7291924A1}"/>
                               <w:text/>
                             </w:sdtPr>
-                            <w:sdtEndPr/>
                             <w:sdtContent>
                               <w:r>
                                 <w:rPr>
@@ -1039,7 +1034,6 @@
               <w:dataBinding w:prefixMappings="xmlns:ns0='http://purl.org/dc/elements/1.1/' xmlns:ns1='http://schemas.openxmlformats.org/package/2006/metadata/core-properties' " w:xpath="/ns1:coreProperties[1]/ns0:creator[1]" w:storeItemID="{6C3C8BC8-F283-45AE-878A-BAB7291924A1}"/>
               <w:text/>
             </w:sdtPr>
-            <w:sdtEndPr/>
             <w:sdtContent>
               <w:r>
                 <w:rPr>
@@ -2049,7 +2043,6 @@
                                     <w:dataBinding w:prefixMappings="xmlns:ns0='http://schemas.openxmlformats.org/officeDocument/2006/extended-properties' " w:xpath="/ns0:Properties[1]/ns0:Company[1]" w:storeItemID="{6668398D-A668-4E3E-A5EB-62B293D839F1}"/>
                                     <w:text/>
                                   </w:sdtPr>
-                                  <w:sdtEndPr/>
                                   <w:sdtContent>
                                     <w:r>
                                       <w:rPr>
@@ -2117,7 +2110,6 @@
                                     <w:dataBinding w:prefixMappings="xmlns:ns0='http://purl.org/dc/elements/1.1/' xmlns:ns1='http://schemas.openxmlformats.org/package/2006/metadata/core-properties' " w:xpath="/ns1:coreProperties[1]/ns1:category[1]" w:storeItemID="{6C3C8BC8-F283-45AE-878A-BAB7291924A1}"/>
                                     <w:text/>
                                   </w:sdtPr>
-                                  <w:sdtEndPr/>
                                   <w:sdtContent>
                                     <w:r>
                                       <w:rPr>
@@ -2189,7 +2181,6 @@
                               <w:dataBinding w:prefixMappings="xmlns:ns0='http://schemas.openxmlformats.org/officeDocument/2006/extended-properties' " w:xpath="/ns0:Properties[1]/ns0:Company[1]" w:storeItemID="{6668398D-A668-4E3E-A5EB-62B293D839F1}"/>
                               <w:text/>
                             </w:sdtPr>
-                            <w:sdtEndPr/>
                             <w:sdtContent>
                               <w:r>
                                 <w:rPr>
@@ -2257,7 +2248,6 @@
                               <w:dataBinding w:prefixMappings="xmlns:ns0='http://purl.org/dc/elements/1.1/' xmlns:ns1='http://schemas.openxmlformats.org/package/2006/metadata/core-properties' " w:xpath="/ns1:coreProperties[1]/ns1:category[1]" w:storeItemID="{6C3C8BC8-F283-45AE-878A-BAB7291924A1}"/>
                               <w:text/>
                             </w:sdtPr>
-                            <w:sdtEndPr/>
                             <w:sdtContent>
                               <w:r>
                                 <w:rPr>
@@ -2461,7 +2451,7 @@
             <v:path o:extrusionok="f" gradientshapeok="t" o:connecttype="rect"/>
             <o:lock v:ext="edit" aspectratio="t"/>
           </v:shapetype>
-          <v:shape id="_x0000_i1025" type="#_x0000_t75" style="width:90.7pt;height:90.7pt">
+          <v:shape id="_x0000_i1025" type="#_x0000_t75" style="width:90.75pt;height:90.75pt">
             <v:imagedata r:id="rId19" o:title="nc"/>
           </v:shape>
         </w:pict>
@@ -2476,7 +2466,7 @@
           <w:lang w:eastAsia="el-GR"/>
         </w:rPr>
         <w:pict>
-          <v:shape id="_x0000_i1026" type="#_x0000_t75" style="width:90.7pt;height:90.7pt">
+          <v:shape id="_x0000_i1026" type="#_x0000_t75" style="width:90.75pt;height:90.75pt">
             <v:imagedata r:id="rId20" o:title="sa"/>
           </v:shape>
         </w:pict>
@@ -3886,6 +3876,7 @@
         <w:rPr>
           <w:color w:val="000000" w:themeColor="text1"/>
           <w:szCs w:val="28"/>
+          <w:lang w:val="en-US"/>
         </w:rPr>
       </w:pPr>
     </w:p>
@@ -6514,8 +6505,7 @@
           <w:i/>
           <w:iCs/>
         </w:rPr>
-        <w:br/>
-        <w:t>εστία φωτιάς μέσα σε</w:t>
+        <w:t xml:space="preserve"> </w:t>
       </w:r>
       <w:r>
         <w:rPr>
@@ -6524,6 +6514,15 @@
           <w:i/>
           <w:iCs/>
         </w:rPr>
+        <w:t>εστία φωτιάς μέσα σε</w:t>
+      </w:r>
+      <w:r>
+        <w:rPr>
+          <w:b/>
+          <w:bCs/>
+          <w:i/>
+          <w:iCs/>
+        </w:rPr>
         <w:t xml:space="preserve"> κλειστό χώρο, με χρήση Arduino</w:t>
       </w:r>
       <w:r>
@@ -6601,7 +6600,10 @@
       <w:r>
         <w:t xml:space="preserve"> </w:t>
       </w:r>
-      <w:r>
+    </w:p>
+    <w:p>
+      <w:r>
+        <w:lastRenderedPageBreak/>
         <w:t>Έτσι</w:t>
       </w:r>
       <w:r>
@@ -6638,241 +6640,3346 @@
         <w:t xml:space="preserve"> του </w:t>
       </w:r>
       <w:r>
-        <w:t xml:space="preserve">οχήματος καθώς </w:t>
-      </w:r>
+        <w:t xml:space="preserve">οχήματος καθώς και το πώς μπορούν να υλοποιηθούν </w:t>
+      </w:r>
+      <w:r>
+        <w:t>καταλήξαμε</w:t>
+      </w:r>
+      <w:r>
+        <w:t xml:space="preserve"> </w:t>
+      </w:r>
+      <w:r>
+        <w:t>και</w:t>
+      </w:r>
+      <w:r>
+        <w:t xml:space="preserve"> </w:t>
+      </w:r>
+      <w:r>
+        <w:t>αποφασίσαμε να προχωρήσουμε στων σχεδιασμό του.</w:t>
+      </w:r>
+    </w:p>
+    <w:p/>
+    <w:p>
+      <w:pPr>
+        <w:pStyle w:val="Heading1"/>
+      </w:pPr>
+      <w:bookmarkStart w:id="21" w:name="_Toc501112771"/>
+      <w:r>
+        <w:t>Σχεδιασμός</w:t>
+      </w:r>
+      <w:bookmarkEnd w:id="21"/>
+    </w:p>
+    <w:p/>
+    <w:p>
+      <w:r>
+        <w:t>Σκεφτήκαμε</w:t>
+      </w:r>
+      <w:r>
+        <w:t xml:space="preserve"> πως το όχημα μας για να εντοπίζει φωτιές εν ώρα κίνησης θα ήταν </w:t>
+      </w:r>
+      <w:r>
+        <w:t>πρακτικό</w:t>
+      </w:r>
+      <w:r>
+        <w:t xml:space="preserve"> να έχει αισθητήρες περιμετρικά του έτσι ώστε </w:t>
+      </w:r>
+      <w:r>
+        <w:t>η πιθανότητα εντοπισμού μιας φλόγας να είναι μεγαλύτερη καθώς και να αυξηθεί ο χώρος παρατήρησης</w:t>
+      </w:r>
+      <w:r>
+        <w:t xml:space="preserve"> του, σε περίπτωση εντοπισμού φωτιάς θα ενεργοποιείται μια </w:t>
+      </w:r>
+      <w:r>
+        <w:t>σειρήνα</w:t>
+      </w:r>
+      <w:r>
+        <w:t xml:space="preserve"> και τα </w:t>
+      </w:r>
+      <w:r>
+        <w:t>δεδομένα</w:t>
+      </w:r>
+      <w:r>
+        <w:t xml:space="preserve"> των </w:t>
+      </w:r>
+      <w:r>
+        <w:t>αισθητήρων</w:t>
+      </w:r>
+      <w:r>
+        <w:t xml:space="preserve"> θα </w:t>
+      </w:r>
+      <w:r>
+        <w:t>αποστέλλονται</w:t>
+      </w:r>
+      <w:r>
+        <w:t xml:space="preserve"> στο </w:t>
+      </w:r>
+      <w:r>
+        <w:rPr>
+          <w:lang w:val="en-US"/>
+        </w:rPr>
+        <w:t>Android</w:t>
+      </w:r>
+      <w:r>
+        <w:t xml:space="preserve"> </w:t>
+      </w:r>
+      <w:r>
+        <w:t>σύστημα</w:t>
+      </w:r>
+      <w:r>
+        <w:t>, όπου</w:t>
+      </w:r>
+      <w:r>
+        <w:t xml:space="preserve"> θα τυπώνονται στην οθόνη</w:t>
+      </w:r>
+      <w:r>
+        <w:t xml:space="preserve"> του ξεχωριστά μηνύματα για κάθε </w:t>
+      </w:r>
+      <w:r>
+        <w:t>αισθητήρα</w:t>
+      </w:r>
+      <w:r>
+        <w:t xml:space="preserve"> </w:t>
+      </w:r>
+      <w:r>
+        <w:t>και θερμοκρασία.</w:t>
+      </w:r>
+      <w:r>
+        <w:t xml:space="preserve"> Επίσης στην οθόνη του </w:t>
+      </w:r>
+      <w:r>
+        <w:rPr>
+          <w:lang w:val="en-US"/>
+        </w:rPr>
+        <w:t>Android</w:t>
+      </w:r>
+      <w:r>
+        <w:t xml:space="preserve"> </w:t>
+      </w:r>
+      <w:r>
+        <w:t>συστήματος θα υπάρχουν τέσσερα(4) κουμπιά για την κίνηση του οχήματος (μπροστά, πίσω, αριστερά, δεξιά)</w:t>
+      </w:r>
+      <w:r>
+        <w:t xml:space="preserve"> καθώς και έξι</w:t>
+      </w:r>
+      <w:r>
+        <w:t>(6) κουμπιά για την κίνηση της μάνικας ψεκασμού (δεξιά, αριστερά, πάνω, κάτω, μέσα, έξω).</w:t>
+      </w:r>
+    </w:p>
+    <w:p/>
+    <w:p>
+      <w:pPr>
+        <w:pStyle w:val="Heading1"/>
+      </w:pPr>
+      <w:bookmarkStart w:id="22" w:name="_Toc501112772"/>
+      <w:r>
+        <w:t>Λίστα Υλικών</w:t>
+      </w:r>
+      <w:bookmarkEnd w:id="22"/>
+      <w:r>
+        <w:t xml:space="preserve">  </w:t>
+      </w:r>
+    </w:p>
+    <w:p/>
+    <w:p>
+      <w:r>
+        <w:t xml:space="preserve">Από </w:t>
+      </w:r>
+      <w:r>
+        <w:t xml:space="preserve">την εκφώνηση της εργασίας καθώς και από </w:t>
+      </w:r>
+      <w:r>
+        <w:t>τα παραπάνω</w:t>
+      </w:r>
+      <w:r>
+        <w:t>,</w:t>
+      </w:r>
+      <w:r>
+        <w:t xml:space="preserve"> μας προέκυψε μια λίστα εξαρτημάτων που χρειαζόμασταν για να υλοποιήσουμε το </w:t>
+      </w:r>
+      <w:r>
+        <w:rPr>
+          <w:lang w:val="en-US"/>
+        </w:rPr>
+        <w:t>project</w:t>
+      </w:r>
+      <w:r>
+        <w:t>.</w:t>
+      </w:r>
+    </w:p>
+    <w:p>
+      <w:r>
+        <w:t>1</w:t>
+      </w:r>
+      <w:r>
+        <w:t xml:space="preserve"> </w:t>
+      </w:r>
+      <w:r>
+        <w:t>–</w:t>
+      </w:r>
+      <w:r>
+        <w:t xml:space="preserve"> </w:t>
+      </w:r>
+      <w:r>
+        <w:rPr>
+          <w:lang w:val="en-US"/>
+        </w:rPr>
+        <w:t>Flame</w:t>
+      </w:r>
+      <w:r>
+        <w:t xml:space="preserve"> </w:t>
+      </w:r>
+      <w:r>
+        <w:rPr>
+          <w:lang w:val="en-US"/>
+        </w:rPr>
+        <w:t>S</w:t>
+      </w:r>
+      <w:r>
+        <w:rPr>
+          <w:lang w:val="en-US"/>
+        </w:rPr>
+        <w:t>ensor</w:t>
+      </w:r>
+      <w:r>
+        <w:t xml:space="preserve"> 5 </w:t>
+      </w:r>
+      <w:r>
+        <w:rPr>
+          <w:lang w:val="en-US"/>
+        </w:rPr>
+        <w:t>Channel</w:t>
+      </w:r>
+      <w:r>
+        <w:t>s</w:t>
+      </w:r>
+      <w:r>
+        <w:t xml:space="preserve"> </w:t>
+      </w:r>
+      <w:r>
+        <w:t>των οποίο θα τοποθετήσ</w:t>
+      </w:r>
+      <w:r>
+        <w:t>ουμε στο μπροστά μέρος οχήματος</w:t>
+      </w:r>
+      <w:r>
+        <w:t>.</w:t>
+      </w:r>
+    </w:p>
+    <w:p>
+      <w:r>
+        <w:t>2</w:t>
+      </w:r>
+      <w:r>
+        <w:t xml:space="preserve"> </w:t>
+      </w:r>
+      <w:r>
+        <w:t xml:space="preserve">– 3x </w:t>
+      </w:r>
+      <w:r>
+        <w:rPr>
+          <w:lang w:val="en-US"/>
+        </w:rPr>
+        <w:t>Flame</w:t>
+      </w:r>
+      <w:r>
+        <w:t xml:space="preserve"> </w:t>
+      </w:r>
+      <w:r>
+        <w:rPr>
+          <w:lang w:val="en-US"/>
+        </w:rPr>
+        <w:t>Sensor</w:t>
+      </w:r>
+      <w:r>
+        <w:t xml:space="preserve"> 1 </w:t>
+      </w:r>
+      <w:r>
+        <w:rPr>
+          <w:lang w:val="en-US"/>
+        </w:rPr>
+        <w:t>Chanel</w:t>
+      </w:r>
+      <w:r>
+        <w:t xml:space="preserve"> </w:t>
+      </w:r>
+      <w:r>
+        <w:t>οι οποίοι θα τοποθετηθούν αριστερά, δεξιά και πίσω.</w:t>
+      </w:r>
+    </w:p>
+    <w:p>
+      <w:r>
+        <w:t xml:space="preserve">3 – </w:t>
+      </w:r>
+      <w:r>
+        <w:rPr>
+          <w:lang w:val="en-US"/>
+        </w:rPr>
+        <w:t>Thermistor</w:t>
+      </w:r>
+      <w:r>
+        <w:t xml:space="preserve"> </w:t>
+      </w:r>
+      <w:r>
+        <w:rPr>
+          <w:lang w:val="en-US"/>
+        </w:rPr>
+        <w:t>KY</w:t>
+      </w:r>
+      <w:r>
+        <w:t xml:space="preserve">-028 </w:t>
+      </w:r>
+      <w:r>
+        <w:rPr>
+          <w:lang w:val="en-US"/>
+        </w:rPr>
+        <w:t>NTC</w:t>
+      </w:r>
+      <w:r>
+        <w:t xml:space="preserve"> για </w:t>
+      </w:r>
+      <w:r>
+        <w:t>τον έλεγχο της θερμοκρασίας</w:t>
+      </w:r>
+      <w:r>
+        <w:t>.</w:t>
+      </w:r>
+    </w:p>
+    <w:p/>
+    <w:p>
+      <w:pPr>
+        <w:rPr>
+          <w:vertAlign w:val="superscript"/>
+        </w:rPr>
+      </w:pPr>
       <w:r>
         <w:lastRenderedPageBreak/>
-        <w:t xml:space="preserve">και το πώς μπορούν να υλοποιηθούν </w:t>
-      </w:r>
-      <w:r>
-        <w:t>καταλήξαμε</w:t>
-      </w:r>
-      <w:r>
-        <w:t xml:space="preserve"> </w:t>
-      </w:r>
-      <w:r>
-        <w:t>αποφασίσαμε να προχωρήσουμε στων σχεδιασμό του.</w:t>
+        <w:t>4 – Αντλία νερού 5</w:t>
+      </w:r>
+      <w:r>
+        <w:rPr>
+          <w:lang w:val="en-US"/>
+        </w:rPr>
+        <w:t>v</w:t>
+      </w:r>
+      <w:r>
+        <w:t xml:space="preserve">, εκκίνηση </w:t>
+      </w:r>
+      <w:r>
+        <w:t>2</w:t>
+      </w:r>
+      <w:r>
+        <w:rPr>
+          <w:lang w:val="en-US"/>
+        </w:rPr>
+        <w:t>A</w:t>
+      </w:r>
+      <w:r>
+        <w:t>.</w:t>
+      </w:r>
+      <w:r>
+        <w:t xml:space="preserve"> </w:t>
+      </w:r>
+    </w:p>
+    <w:p>
+      <w:r>
+        <w:t>5 – 5</w:t>
+      </w:r>
+      <w:r>
+        <w:rPr>
+          <w:lang w:val="en-US"/>
+        </w:rPr>
+        <w:t>x</w:t>
+      </w:r>
+      <w:r>
+        <w:t xml:space="preserve"> </w:t>
+      </w:r>
+      <w:r>
+        <w:rPr>
+          <w:lang w:val="en-US"/>
+        </w:rPr>
+        <w:t>Dc</w:t>
+      </w:r>
+      <w:r>
+        <w:t xml:space="preserve"> </w:t>
+      </w:r>
+      <w:r>
+        <w:rPr>
+          <w:lang w:val="en-US"/>
+        </w:rPr>
+        <w:t>motor</w:t>
+      </w:r>
+      <w:r>
+        <w:t xml:space="preserve"> </w:t>
+      </w:r>
+      <w:r>
+        <w:t xml:space="preserve">για κίνηση μπρος πίσω, αριστερά δεξιά. </w:t>
+      </w:r>
+      <w:r>
+        <w:t>Κίνηση του βραχίονα πανό κάτω, αριστερά δεξιά, μέσα έξω</w:t>
+      </w:r>
+      <w:r>
+        <w:t>.</w:t>
+      </w:r>
+    </w:p>
+    <w:p>
+      <w:r>
+        <w:t>6</w:t>
+      </w:r>
+      <w:r>
+        <w:t xml:space="preserve"> – </w:t>
+      </w:r>
+      <w:r>
+        <w:rPr>
+          <w:lang w:val="en-US"/>
+        </w:rPr>
+        <w:t>Bluetooth</w:t>
+      </w:r>
+      <w:r>
+        <w:t xml:space="preserve"> </w:t>
+      </w:r>
+      <w:r>
+        <w:rPr>
+          <w:lang w:val="en-US"/>
+        </w:rPr>
+        <w:t>module</w:t>
+      </w:r>
+      <w:r>
+        <w:t xml:space="preserve"> </w:t>
+      </w:r>
+      <w:r>
+        <w:rPr>
+          <w:lang w:val="en-US"/>
+        </w:rPr>
+        <w:t>HC</w:t>
+      </w:r>
+      <w:r>
+        <w:t xml:space="preserve">-05 </w:t>
+      </w:r>
+      <w:r>
+        <w:t xml:space="preserve">για  την επικοινωνία με το </w:t>
+      </w:r>
+      <w:r>
+        <w:rPr>
+          <w:lang w:val="en-US"/>
+        </w:rPr>
+        <w:t>Android</w:t>
+      </w:r>
+      <w:r>
+        <w:t>.</w:t>
+      </w:r>
+      <w:r>
+        <w:t xml:space="preserve">  </w:t>
+      </w:r>
+      <w:r>
+        <w:t xml:space="preserve"> </w:t>
+      </w:r>
+    </w:p>
+    <w:p>
+      <w:r>
+        <w:t xml:space="preserve">7 </w:t>
+      </w:r>
+      <w:r>
+        <w:t>–</w:t>
+      </w:r>
+      <w:r>
+        <w:t xml:space="preserve"> </w:t>
+      </w:r>
+      <w:r>
+        <w:rPr>
+          <w:lang w:val="en-US"/>
+        </w:rPr>
+        <w:t>Breadboard</w:t>
+      </w:r>
+      <w:r>
+        <w:t>.</w:t>
+      </w:r>
+    </w:p>
+    <w:p>
+      <w:r>
+        <w:t xml:space="preserve">8 </w:t>
+      </w:r>
+      <w:r>
+        <w:t>–</w:t>
+      </w:r>
+      <w:r>
+        <w:t xml:space="preserve"> </w:t>
+      </w:r>
+      <w:r>
+        <w:rPr>
+          <w:lang w:val="en-US"/>
+        </w:rPr>
+        <w:t>Arduino</w:t>
+      </w:r>
+      <w:r>
+        <w:t xml:space="preserve"> </w:t>
+      </w:r>
+      <w:r>
+        <w:rPr>
+          <w:lang w:val="en-US"/>
+        </w:rPr>
+        <w:t>Mega</w:t>
+      </w:r>
+      <w:r>
+        <w:t xml:space="preserve"> </w:t>
+      </w:r>
+      <w:r>
+        <w:t xml:space="preserve">καθώς με τόσους αισθητήρες και κινητήρες ένα </w:t>
+      </w:r>
+      <w:r>
+        <w:rPr>
+          <w:lang w:val="en-US"/>
+        </w:rPr>
+        <w:t>UNO</w:t>
+      </w:r>
+      <w:r>
+        <w:t xml:space="preserve"> </w:t>
+      </w:r>
+      <w:r>
+        <w:t>δεν μας έφτανε</w:t>
+      </w:r>
+      <w:r>
+        <w:t>.</w:t>
+      </w:r>
+    </w:p>
+    <w:p>
+      <w:r>
+        <w:t xml:space="preserve">9 – </w:t>
+      </w:r>
+      <w:r>
+        <w:t>3</w:t>
+      </w:r>
+      <w:r>
+        <w:rPr>
+          <w:lang w:val="en-US"/>
+        </w:rPr>
+        <w:t>xLM</w:t>
+      </w:r>
+      <w:r>
+        <w:t xml:space="preserve">293 </w:t>
+      </w:r>
+      <w:r>
+        <w:t xml:space="preserve">Για των </w:t>
+      </w:r>
+      <w:r>
+        <w:t>έλεγχο</w:t>
+      </w:r>
+      <w:r>
+        <w:t xml:space="preserve"> τον </w:t>
+      </w:r>
+      <w:r>
+        <w:t>κινητήρων.</w:t>
+      </w:r>
+    </w:p>
+    <w:p>
+      <w:r>
+        <w:t xml:space="preserve">10 – </w:t>
+      </w:r>
+      <w:r>
+        <w:rPr>
+          <w:lang w:val="en-US"/>
+        </w:rPr>
+        <w:t>LM</w:t>
+      </w:r>
+      <w:r>
+        <w:t xml:space="preserve">298 </w:t>
+      </w:r>
+      <w:r>
+        <w:t>Για την έλεγχο της αντλίας.</w:t>
+      </w:r>
+    </w:p>
+    <w:p>
+      <w:r>
+        <w:t xml:space="preserve">11 – Μπαταρίες </w:t>
+      </w:r>
+      <w:r>
+        <w:rPr>
+          <w:lang w:val="en-US"/>
+        </w:rPr>
+        <w:t>Li</w:t>
+      </w:r>
+      <w:r>
+        <w:t>-</w:t>
+      </w:r>
+      <w:r>
+        <w:rPr>
+          <w:lang w:val="en-US"/>
+        </w:rPr>
+        <w:t>on</w:t>
+      </w:r>
+      <w:r>
+        <w:t xml:space="preserve"> 18650</w:t>
+      </w:r>
+      <w:r>
+        <w:t>.</w:t>
+      </w:r>
+    </w:p>
+    <w:p>
+      <w:r>
+        <w:t>12</w:t>
+      </w:r>
+      <w:r>
+        <w:t xml:space="preserve"> </w:t>
+      </w:r>
+      <w:r>
+        <w:t>– Πολλά καλώδια!!!!</w:t>
+      </w:r>
+      <w:r>
+        <w:t>(</w:t>
+      </w:r>
+      <w:r>
+        <w:t>Πάρα Πολλά Καλώδια!</w:t>
+      </w:r>
+      <w:r>
+        <w:t>)</w:t>
+      </w:r>
+      <w:r>
+        <w:t>.</w:t>
+      </w:r>
+    </w:p>
+    <w:p>
+      <w:r>
+        <w:t>13 – Πολλή Θερμοσιλικόνη</w:t>
+      </w:r>
+      <w:r>
+        <w:t>.</w:t>
+      </w:r>
+    </w:p>
+    <w:p>
+      <w:r>
+        <w:t xml:space="preserve">14 – Πολλά Πλαστικά </w:t>
+      </w:r>
+      <w:r>
+        <w:t>Δε</w:t>
+      </w:r>
+      <w:r>
+        <w:t>ματικά</w:t>
+      </w:r>
+      <w:r>
+        <w:t>.</w:t>
+      </w:r>
+    </w:p>
+    <w:p>
+      <w:r>
+        <w:t>15</w:t>
+      </w:r>
+      <w:r>
+        <w:t xml:space="preserve"> </w:t>
+      </w:r>
+      <w:r>
+        <w:t xml:space="preserve">– </w:t>
+      </w:r>
+      <w:r>
+        <w:t>Καλάι</w:t>
+      </w:r>
+      <w:r>
+        <w:t>.</w:t>
+      </w:r>
+    </w:p>
+    <w:p>
+      <w:r>
+        <w:t>16</w:t>
+      </w:r>
+      <w:r>
+        <w:t xml:space="preserve"> </w:t>
+      </w:r>
+      <w:r>
+        <w:t>– Μονωτική Ταινία.</w:t>
+      </w:r>
+    </w:p>
+    <w:p>
+      <w:pPr>
+        <w:pStyle w:val="Heading1"/>
+      </w:pPr>
+      <w:r>
+        <w:t>Εργαλεία</w:t>
       </w:r>
     </w:p>
     <w:p/>
     <w:p>
+      <w:r>
+        <w:t>1</w:t>
+      </w:r>
+      <w:r>
+        <w:t xml:space="preserve"> </w:t>
+      </w:r>
+      <w:r>
+        <w:t>– Κατσαβίδια</w:t>
+      </w:r>
+      <w:r>
+        <w:t>.</w:t>
+      </w:r>
+    </w:p>
+    <w:p>
+      <w:r>
+        <w:t>2</w:t>
+      </w:r>
+      <w:r>
+        <w:t xml:space="preserve"> </w:t>
+      </w:r>
+      <w:r>
+        <w:t>– Πολύμερο</w:t>
+      </w:r>
+      <w:r>
+        <w:t>.</w:t>
+      </w:r>
+    </w:p>
+    <w:p>
+      <w:r>
+        <w:t>3</w:t>
+      </w:r>
+      <w:r>
+        <w:t xml:space="preserve"> </w:t>
+      </w:r>
+      <w:r>
+        <w:t>– Κοπίδι</w:t>
+      </w:r>
+      <w:r>
+        <w:t>.</w:t>
+      </w:r>
+    </w:p>
+    <w:p>
+      <w:r>
+        <w:t>4</w:t>
+      </w:r>
+      <w:r>
+        <w:t xml:space="preserve"> </w:t>
+      </w:r>
+      <w:r>
+        <w:t>– Κόφτης Καλωδίων</w:t>
+      </w:r>
+      <w:r>
+        <w:t>.</w:t>
+      </w:r>
+    </w:p>
+    <w:p>
+      <w:r>
+        <w:t>5</w:t>
+      </w:r>
+      <w:r>
+        <w:t xml:space="preserve"> </w:t>
+      </w:r>
+      <w:r>
+        <w:t>– Π</w:t>
+      </w:r>
+      <w:r>
+        <w:t xml:space="preserve">ολυεργαλείο τύπου </w:t>
+      </w:r>
+      <w:r>
+        <w:t>“</w:t>
+      </w:r>
+      <w:r>
+        <w:rPr>
+          <w:lang w:val="en-US"/>
+        </w:rPr>
+        <w:t>Dremel</w:t>
+      </w:r>
+      <w:r>
+        <w:t>”</w:t>
+      </w:r>
+      <w:r>
+        <w:t>.</w:t>
+      </w:r>
+    </w:p>
+    <w:p>
+      <w:r>
+        <w:t>6</w:t>
+      </w:r>
+      <w:r>
+        <w:t xml:space="preserve"> </w:t>
+      </w:r>
+      <w:r>
+        <w:t>–</w:t>
+      </w:r>
+      <w:r>
+        <w:t xml:space="preserve"> </w:t>
+      </w:r>
+      <w:r>
+        <w:t>Πιστόλι Θερμοσιλικόνης.</w:t>
+      </w:r>
+    </w:p>
+    <w:p>
+      <w:r>
+        <w:t>7</w:t>
+      </w:r>
+      <w:r>
+        <w:t xml:space="preserve"> </w:t>
+      </w:r>
+      <w:r>
+        <w:t>–</w:t>
+      </w:r>
+      <w:r>
+        <w:t xml:space="preserve"> Κολλητήρι. </w:t>
+      </w:r>
+    </w:p>
+    <w:p>
+      <w:pPr>
+        <w:rPr>
+          <w:color w:val="000000" w:themeColor="text1"/>
+          <w:szCs w:val="28"/>
+        </w:rPr>
+      </w:pPr>
+    </w:p>
+    <w:p>
       <w:pPr>
         <w:pStyle w:val="Heading1"/>
       </w:pPr>
-      <w:bookmarkStart w:id="21" w:name="_Toc501112771"/>
-      <w:r>
-        <w:t>Σχεδιασμός</w:t>
-      </w:r>
-      <w:bookmarkEnd w:id="21"/>
-    </w:p>
-    <w:p/>
-    <w:p>
-      <w:r>
-        <w:t>Σκεφτήκαμε</w:t>
-      </w:r>
-      <w:r>
-        <w:t xml:space="preserve"> πως το όχημα μας για να εντοπίζει φωτιές εν ώρα κίνησης θα ήταν </w:t>
-      </w:r>
-      <w:r>
-        <w:t>πρακτικό</w:t>
-      </w:r>
-      <w:r>
-        <w:t xml:space="preserve"> να έχει αισθητήρες περιμετρικά του έτσι ώστε </w:t>
-      </w:r>
-      <w:r>
-        <w:t>η πιθανότητα εντοπισμού μιας φλόγας να είναι μεγαλύτερη καθώς και να αυξηθεί ο χώρος παρατήρησης</w:t>
-      </w:r>
-      <w:r>
-        <w:t xml:space="preserve"> του, σε περίπτωση εντοπισμού φωτιάς θα ενεργοποιείται μια </w:t>
-      </w:r>
-      <w:r>
-        <w:t>σειρήνα</w:t>
-      </w:r>
-      <w:r>
-        <w:t xml:space="preserve"> και τα </w:t>
-      </w:r>
-      <w:r>
-        <w:t>δεδομένα</w:t>
-      </w:r>
-      <w:r>
-        <w:t xml:space="preserve"> των </w:t>
-      </w:r>
-      <w:r>
-        <w:t>αισθητήρων</w:t>
-      </w:r>
-      <w:r>
-        <w:t xml:space="preserve"> θα </w:t>
-      </w:r>
-      <w:r>
-        <w:t>αποστέλλονται</w:t>
-      </w:r>
-      <w:r>
-        <w:t xml:space="preserve"> στο </w:t>
-      </w:r>
-      <w:r>
-        <w:rPr>
-          <w:lang w:val="en-US"/>
-        </w:rPr>
-        <w:t>Android</w:t>
-      </w:r>
-      <w:r>
-        <w:t xml:space="preserve"> </w:t>
-      </w:r>
-      <w:r>
-        <w:t>σύστημα</w:t>
-      </w:r>
-      <w:r>
-        <w:t>, όπου</w:t>
-      </w:r>
-      <w:r>
-        <w:t xml:space="preserve"> θα τυπώνονται στην οθόνη</w:t>
-      </w:r>
-      <w:r>
-        <w:t xml:space="preserve"> του ξεχωριστά μηνύματα για κάθε </w:t>
-      </w:r>
-      <w:r>
-        <w:t>αισθητήρα</w:t>
-      </w:r>
-      <w:r>
-        <w:t xml:space="preserve"> </w:t>
-      </w:r>
-      <w:r>
-        <w:t>και θερμοκρασία.</w:t>
-      </w:r>
-      <w:r>
-        <w:t xml:space="preserve"> Επίσης στην οθόνη του </w:t>
-      </w:r>
-      <w:r>
-        <w:rPr>
-          <w:lang w:val="en-US"/>
-        </w:rPr>
-        <w:t>Android</w:t>
-      </w:r>
-      <w:r>
-        <w:t xml:space="preserve"> </w:t>
-      </w:r>
-      <w:r>
-        <w:t>συστήματος θα υπάρχουν τέσσερα(4) κουμπιά για την κίνηση του οχήματος (μπροστά, πίσω, αριστερά, δεξιά)</w:t>
-      </w:r>
-      <w:r>
-        <w:t xml:space="preserve"> καθώς και δυο(6) κουμπιά για την κίνηση της μάνικας ψεκασμού (δεξιά, αριστερά, πάνω, κάτω, μέσα, έξω).</w:t>
-      </w:r>
-    </w:p>
-    <w:p/>
+      <w:bookmarkStart w:id="23" w:name="_Toc501112774"/>
+      <w:r>
+        <w:lastRenderedPageBreak/>
+        <w:t xml:space="preserve">Το </w:t>
+      </w:r>
+      <w:r>
+        <w:rPr>
+          <w:lang w:val="en-US"/>
+        </w:rPr>
+        <w:t>Hardware</w:t>
+      </w:r>
+      <w:bookmarkEnd w:id="23"/>
+    </w:p>
+    <w:p>
+      <w:pPr>
+        <w:rPr>
+          <w:color w:val="000000" w:themeColor="text1"/>
+          <w:szCs w:val="28"/>
+        </w:rPr>
+      </w:pPr>
+    </w:p>
+    <w:p>
+      <w:pPr>
+        <w:rPr>
+          <w:color w:val="000000" w:themeColor="text1"/>
+          <w:szCs w:val="28"/>
+        </w:rPr>
+      </w:pPr>
+      <w:r>
+        <w:rPr>
+          <w:color w:val="000000" w:themeColor="text1"/>
+          <w:szCs w:val="28"/>
+        </w:rPr>
+        <w:t>Το πρώτο πράγμα που κάναμε ήταν να βρούμε πως δουλεύουν η αισθητήρες και τα υλικά  που είχαμε πάρει. Μετά  από αναζήτηση και διάβασμα βρήκαμε τα εξής.</w:t>
+      </w:r>
+      <w:r>
+        <w:rPr>
+          <w:color w:val="000000" w:themeColor="text1"/>
+          <w:szCs w:val="28"/>
+        </w:rPr>
+        <w:t xml:space="preserve"> </w:t>
+      </w:r>
+      <w:r>
+        <w:rPr>
+          <w:color w:val="000000" w:themeColor="text1"/>
+          <w:szCs w:val="28"/>
+        </w:rPr>
+        <w:drawing>
+          <wp:inline distT="0" distB="0" distL="0" distR="0" wp14:anchorId="134AF324" wp14:editId="3D5E5D28">
+            <wp:extent cx="5274310" cy="3959225"/>
+            <wp:effectExtent l="0" t="0" r="2540" b="3175"/>
+            <wp:docPr id="26" name="Picture 26" descr="Flame Sensor"/>
+            <wp:cNvGraphicFramePr>
+              <a:graphicFrameLocks xmlns:a="http://schemas.openxmlformats.org/drawingml/2006/main" noChangeAspect="1"/>
+            </wp:cNvGraphicFramePr>
+            <a:graphic xmlns:a="http://schemas.openxmlformats.org/drawingml/2006/main">
+              <a:graphicData uri="http://schemas.openxmlformats.org/drawingml/2006/picture">
+                <pic:pic xmlns:pic="http://schemas.openxmlformats.org/drawingml/2006/picture">
+                  <pic:nvPicPr>
+                    <pic:cNvPr id="0" name="Picture 3" descr="Flame Sensor"/>
+                    <pic:cNvPicPr>
+                      <a:picLocks noChangeAspect="1" noChangeArrowheads="1"/>
+                    </pic:cNvPicPr>
+                  </pic:nvPicPr>
+                  <pic:blipFill>
+                    <a:blip r:embed="rId38">
+                      <a:extLst>
+                        <a:ext uri="{28A0092B-C50C-407E-A947-70E740481C1C}">
+                          <a14:useLocalDpi xmlns:a14="http://schemas.microsoft.com/office/drawing/2010/main" val="0"/>
+                        </a:ext>
+                      </a:extLst>
+                    </a:blip>
+                    <a:srcRect/>
+                    <a:stretch>
+                      <a:fillRect/>
+                    </a:stretch>
+                  </pic:blipFill>
+                  <pic:spPr bwMode="auto">
+                    <a:xfrm>
+                      <a:off x="0" y="0"/>
+                      <a:ext cx="5274310" cy="3959225"/>
+                    </a:xfrm>
+                    <a:prstGeom prst="rect">
+                      <a:avLst/>
+                    </a:prstGeom>
+                    <a:noFill/>
+                    <a:ln>
+                      <a:noFill/>
+                    </a:ln>
+                  </pic:spPr>
+                </pic:pic>
+              </a:graphicData>
+            </a:graphic>
+          </wp:inline>
+        </w:drawing>
+      </w:r>
+    </w:p>
+    <w:p>
+      <w:pPr>
+        <w:rPr>
+          <w:color w:val="000000" w:themeColor="text1"/>
+          <w:szCs w:val="28"/>
+        </w:rPr>
+      </w:pPr>
+      <w:r>
+        <w:rPr>
+          <w:color w:val="000000" w:themeColor="text1"/>
+          <w:szCs w:val="28"/>
+        </w:rPr>
+        <w:t xml:space="preserve">Ο αισθητήρας φωτιάς </w:t>
+      </w:r>
+      <w:r>
+        <w:rPr>
+          <w:color w:val="000000" w:themeColor="text1"/>
+          <w:szCs w:val="28"/>
+        </w:rPr>
+        <w:t>αποτελείτε</w:t>
+      </w:r>
+      <w:r>
+        <w:rPr>
+          <w:color w:val="000000" w:themeColor="text1"/>
+          <w:szCs w:val="28"/>
+        </w:rPr>
+        <w:t xml:space="preserve"> από ένα </w:t>
+      </w:r>
+      <w:r>
+        <w:rPr>
+          <w:color w:val="000000" w:themeColor="text1"/>
+          <w:szCs w:val="28"/>
+          <w:lang w:val="en-US"/>
+        </w:rPr>
+        <w:t>IR</w:t>
+      </w:r>
+      <w:r>
+        <w:rPr>
+          <w:color w:val="000000" w:themeColor="text1"/>
+          <w:szCs w:val="28"/>
+        </w:rPr>
+        <w:t xml:space="preserve"> </w:t>
+      </w:r>
+      <w:r>
+        <w:rPr>
+          <w:color w:val="000000" w:themeColor="text1"/>
+          <w:szCs w:val="28"/>
+          <w:lang w:val="en-US"/>
+        </w:rPr>
+        <w:t>LED</w:t>
+      </w:r>
+      <w:r>
+        <w:rPr>
+          <w:color w:val="000000" w:themeColor="text1"/>
+          <w:szCs w:val="28"/>
+        </w:rPr>
+        <w:t>, έναν ενισχυτή</w:t>
+      </w:r>
+      <w:r>
+        <w:rPr>
+          <w:color w:val="000000" w:themeColor="text1"/>
+          <w:szCs w:val="28"/>
+        </w:rPr>
+        <w:t xml:space="preserve">, </w:t>
+      </w:r>
+      <w:r>
+        <w:rPr>
+          <w:color w:val="000000" w:themeColor="text1"/>
+          <w:szCs w:val="28"/>
+        </w:rPr>
+        <w:t>ένα ποτενσιόμετρο</w:t>
+      </w:r>
+      <w:r>
+        <w:rPr>
+          <w:color w:val="000000" w:themeColor="text1"/>
+          <w:szCs w:val="28"/>
+        </w:rPr>
+        <w:t xml:space="preserve"> και έχει 4 </w:t>
+      </w:r>
+      <w:r>
+        <w:rPr>
+          <w:color w:val="000000" w:themeColor="text1"/>
+          <w:szCs w:val="28"/>
+          <w:lang w:val="en-US"/>
+        </w:rPr>
+        <w:t>pin</w:t>
+      </w:r>
+      <w:r>
+        <w:rPr>
+          <w:color w:val="000000" w:themeColor="text1"/>
+          <w:szCs w:val="28"/>
+        </w:rPr>
+        <w:t xml:space="preserve"> </w:t>
+      </w:r>
+      <w:r>
+        <w:rPr>
+          <w:color w:val="000000" w:themeColor="text1"/>
+          <w:szCs w:val="28"/>
+          <w:lang w:val="en-US"/>
+        </w:rPr>
+        <w:t>Vcc</w:t>
+      </w:r>
+      <w:r>
+        <w:rPr>
+          <w:color w:val="000000" w:themeColor="text1"/>
+          <w:szCs w:val="28"/>
+        </w:rPr>
+        <w:t xml:space="preserve">, </w:t>
+      </w:r>
+      <w:r>
+        <w:rPr>
+          <w:color w:val="000000" w:themeColor="text1"/>
+          <w:szCs w:val="28"/>
+          <w:lang w:val="en-US"/>
+        </w:rPr>
+        <w:t>Gnd</w:t>
+      </w:r>
+      <w:r>
+        <w:rPr>
+          <w:color w:val="000000" w:themeColor="text1"/>
+          <w:szCs w:val="28"/>
+        </w:rPr>
+        <w:t xml:space="preserve">, </w:t>
+      </w:r>
+      <w:r>
+        <w:rPr>
+          <w:color w:val="000000" w:themeColor="text1"/>
+          <w:szCs w:val="28"/>
+          <w:lang w:val="en-US"/>
+        </w:rPr>
+        <w:t>Aout</w:t>
+      </w:r>
+      <w:r>
+        <w:rPr>
+          <w:color w:val="000000" w:themeColor="text1"/>
+          <w:szCs w:val="28"/>
+        </w:rPr>
+        <w:t xml:space="preserve">, </w:t>
+      </w:r>
+      <w:r>
+        <w:rPr>
+          <w:color w:val="000000" w:themeColor="text1"/>
+          <w:szCs w:val="28"/>
+          <w:lang w:val="en-US"/>
+        </w:rPr>
+        <w:t>Dout</w:t>
+      </w:r>
+      <w:r>
+        <w:rPr>
+          <w:color w:val="000000" w:themeColor="text1"/>
+          <w:szCs w:val="28"/>
+        </w:rPr>
+        <w:t>.</w:t>
+      </w:r>
+      <w:r>
+        <w:rPr>
+          <w:color w:val="000000" w:themeColor="text1"/>
+          <w:szCs w:val="28"/>
+        </w:rPr>
+        <w:t xml:space="preserve">Το </w:t>
+      </w:r>
+      <w:r>
+        <w:rPr>
+          <w:color w:val="000000" w:themeColor="text1"/>
+          <w:szCs w:val="28"/>
+          <w:lang w:val="en-US"/>
+        </w:rPr>
+        <w:t>IR</w:t>
+      </w:r>
+      <w:r>
+        <w:rPr>
+          <w:color w:val="000000" w:themeColor="text1"/>
+          <w:szCs w:val="28"/>
+        </w:rPr>
+        <w:t xml:space="preserve"> </w:t>
+      </w:r>
+      <w:r>
+        <w:rPr>
+          <w:color w:val="000000" w:themeColor="text1"/>
+          <w:szCs w:val="28"/>
+          <w:lang w:val="en-US"/>
+        </w:rPr>
+        <w:t>LED</w:t>
+      </w:r>
+      <w:r>
+        <w:rPr>
+          <w:color w:val="000000" w:themeColor="text1"/>
+          <w:szCs w:val="28"/>
+        </w:rPr>
+        <w:t xml:space="preserve"> </w:t>
+      </w:r>
+      <w:r>
+        <w:rPr>
+          <w:color w:val="000000" w:themeColor="text1"/>
+          <w:szCs w:val="28"/>
+        </w:rPr>
+        <w:t>παράγει ένα αναλογικό σήμα ανάλογα της ακτινοβολίας που λαμβάνει, το σήμα αυτό  περνάει από των ενισχυτή και ενισχύετε. Στην Αναλογική Έξοδο</w:t>
+      </w:r>
+      <w:r>
+        <w:rPr>
+          <w:color w:val="000000" w:themeColor="text1"/>
+          <w:szCs w:val="28"/>
+        </w:rPr>
+        <w:t xml:space="preserve"> </w:t>
+      </w:r>
+      <w:r>
+        <w:rPr>
+          <w:color w:val="000000" w:themeColor="text1"/>
+          <w:szCs w:val="28"/>
+        </w:rPr>
+        <w:t>(</w:t>
+      </w:r>
+      <w:r>
+        <w:rPr>
+          <w:color w:val="000000" w:themeColor="text1"/>
+          <w:szCs w:val="28"/>
+          <w:lang w:val="en-US"/>
+        </w:rPr>
+        <w:t>Aout</w:t>
+      </w:r>
+      <w:r>
+        <w:rPr>
+          <w:color w:val="000000" w:themeColor="text1"/>
+          <w:szCs w:val="28"/>
+        </w:rPr>
+        <w:t>)</w:t>
+      </w:r>
+      <w:r>
+        <w:rPr>
+          <w:color w:val="000000" w:themeColor="text1"/>
+          <w:szCs w:val="28"/>
+        </w:rPr>
+        <w:t xml:space="preserve"> </w:t>
+      </w:r>
+      <w:r>
+        <w:rPr>
+          <w:color w:val="000000" w:themeColor="text1"/>
+          <w:szCs w:val="28"/>
+        </w:rPr>
+        <w:t>περνούμε μια τιμή από 0 έως 5</w:t>
+      </w:r>
+      <w:r>
+        <w:rPr>
+          <w:color w:val="000000" w:themeColor="text1"/>
+          <w:szCs w:val="28"/>
+          <w:lang w:val="en-US"/>
+        </w:rPr>
+        <w:t>V</w:t>
+      </w:r>
+      <w:r>
+        <w:rPr>
+          <w:color w:val="000000" w:themeColor="text1"/>
+          <w:szCs w:val="28"/>
+        </w:rPr>
+        <w:t xml:space="preserve">. </w:t>
+      </w:r>
+      <w:r>
+        <w:rPr>
+          <w:color w:val="000000" w:themeColor="text1"/>
+          <w:szCs w:val="28"/>
+        </w:rPr>
+        <w:t>~5</w:t>
+      </w:r>
+      <w:r>
+        <w:rPr>
+          <w:color w:val="000000" w:themeColor="text1"/>
+          <w:szCs w:val="28"/>
+          <w:lang w:val="en-US"/>
+        </w:rPr>
+        <w:t>V</w:t>
+      </w:r>
+      <w:r>
+        <w:rPr>
+          <w:color w:val="000000" w:themeColor="text1"/>
+          <w:szCs w:val="28"/>
+        </w:rPr>
+        <w:t xml:space="preserve"> </w:t>
+      </w:r>
+      <w:r>
+        <w:rPr>
+          <w:color w:val="000000" w:themeColor="text1"/>
+          <w:szCs w:val="28"/>
+        </w:rPr>
+        <w:t>περνούμε όταν δεν υπαρχή φωτιά και ~0</w:t>
+      </w:r>
+      <w:r>
+        <w:rPr>
+          <w:color w:val="000000" w:themeColor="text1"/>
+          <w:szCs w:val="28"/>
+          <w:lang w:val="en-US"/>
+        </w:rPr>
+        <w:t>V</w:t>
+      </w:r>
+      <w:r>
+        <w:rPr>
+          <w:color w:val="000000" w:themeColor="text1"/>
+          <w:szCs w:val="28"/>
+        </w:rPr>
+        <w:t xml:space="preserve"> </w:t>
+      </w:r>
+      <w:r>
+        <w:rPr>
+          <w:color w:val="000000" w:themeColor="text1"/>
+          <w:szCs w:val="28"/>
+        </w:rPr>
+        <w:t xml:space="preserve">παίρνουμε όταν υπάρχει. Χρησιμοποιούμαι το σύμβολο </w:t>
+      </w:r>
+      <w:r>
+        <w:rPr>
+          <w:color w:val="000000" w:themeColor="text1"/>
+          <w:szCs w:val="28"/>
+        </w:rPr>
+        <w:t>“</w:t>
+      </w:r>
+      <w:r>
+        <w:rPr>
+          <w:color w:val="000000" w:themeColor="text1"/>
+          <w:szCs w:val="28"/>
+        </w:rPr>
+        <w:t>~</w:t>
+      </w:r>
+      <w:r>
+        <w:rPr>
+          <w:color w:val="000000" w:themeColor="text1"/>
+          <w:szCs w:val="28"/>
+        </w:rPr>
+        <w:t>”(</w:t>
+      </w:r>
+      <w:r>
+        <w:rPr>
+          <w:color w:val="000000" w:themeColor="text1"/>
+          <w:szCs w:val="28"/>
+        </w:rPr>
+        <w:t>Περίπου Ίσο</w:t>
+      </w:r>
+      <w:r>
+        <w:rPr>
+          <w:color w:val="000000" w:themeColor="text1"/>
+          <w:szCs w:val="28"/>
+        </w:rPr>
+        <w:t>)</w:t>
+      </w:r>
+      <w:r>
+        <w:rPr>
+          <w:color w:val="000000" w:themeColor="text1"/>
+          <w:szCs w:val="28"/>
+        </w:rPr>
+        <w:t xml:space="preserve"> λόγο του ότι ο αισθητήρας επηρεάζεται ακόμα και από την ακτινοβολία του περιβάλλον</w:t>
+      </w:r>
+      <w:r>
+        <w:rPr>
+          <w:color w:val="000000" w:themeColor="text1"/>
+          <w:szCs w:val="28"/>
+        </w:rPr>
+        <w:t>τος και του φωτός. Ενώ αντίθετα</w:t>
+      </w:r>
+      <w:r>
+        <w:rPr>
+          <w:color w:val="000000" w:themeColor="text1"/>
+          <w:szCs w:val="28"/>
+        </w:rPr>
+        <w:t xml:space="preserve"> η </w:t>
+      </w:r>
+      <w:r>
+        <w:rPr>
+          <w:color w:val="000000" w:themeColor="text1"/>
+          <w:szCs w:val="28"/>
+        </w:rPr>
+        <w:t>έξοδος</w:t>
+      </w:r>
+      <w:r>
+        <w:rPr>
+          <w:color w:val="000000" w:themeColor="text1"/>
+          <w:szCs w:val="28"/>
+        </w:rPr>
+        <w:t xml:space="preserve"> </w:t>
+      </w:r>
+      <w:r>
+        <w:rPr>
+          <w:color w:val="000000" w:themeColor="text1"/>
+          <w:szCs w:val="28"/>
+          <w:lang w:val="en-US"/>
+        </w:rPr>
+        <w:t>Dout</w:t>
+      </w:r>
+      <w:r>
+        <w:rPr>
+          <w:color w:val="000000" w:themeColor="text1"/>
+          <w:szCs w:val="28"/>
+        </w:rPr>
+        <w:t xml:space="preserve"> </w:t>
+      </w:r>
+      <w:r>
+        <w:rPr>
+          <w:color w:val="000000" w:themeColor="text1"/>
+          <w:szCs w:val="28"/>
+        </w:rPr>
+        <w:t>παίρνει</w:t>
+      </w:r>
+      <w:r>
+        <w:rPr>
+          <w:color w:val="000000" w:themeColor="text1"/>
+          <w:szCs w:val="28"/>
+        </w:rPr>
+        <w:t xml:space="preserve"> της </w:t>
+      </w:r>
+      <w:r>
+        <w:rPr>
+          <w:color w:val="000000" w:themeColor="text1"/>
+          <w:szCs w:val="28"/>
+        </w:rPr>
+        <w:t>τιμές</w:t>
+      </w:r>
+      <w:r>
+        <w:rPr>
+          <w:color w:val="000000" w:themeColor="text1"/>
+          <w:szCs w:val="28"/>
+        </w:rPr>
+        <w:t xml:space="preserve"> 0</w:t>
+      </w:r>
+      <w:r>
+        <w:rPr>
+          <w:color w:val="000000" w:themeColor="text1"/>
+          <w:szCs w:val="28"/>
+          <w:lang w:val="en-US"/>
+        </w:rPr>
+        <w:t>V</w:t>
+      </w:r>
+      <w:r>
+        <w:rPr>
+          <w:color w:val="000000" w:themeColor="text1"/>
+          <w:szCs w:val="28"/>
+        </w:rPr>
+        <w:t xml:space="preserve"> </w:t>
+      </w:r>
+      <w:r>
+        <w:rPr>
+          <w:color w:val="000000" w:themeColor="text1"/>
+          <w:szCs w:val="28"/>
+        </w:rPr>
+        <w:t xml:space="preserve">η </w:t>
+      </w:r>
+      <w:r>
+        <w:rPr>
+          <w:color w:val="000000" w:themeColor="text1"/>
+          <w:szCs w:val="28"/>
+        </w:rPr>
+        <w:t>5</w:t>
+      </w:r>
+      <w:r>
+        <w:rPr>
+          <w:color w:val="000000" w:themeColor="text1"/>
+          <w:szCs w:val="28"/>
+          <w:lang w:val="en-US"/>
+        </w:rPr>
+        <w:t>V</w:t>
+      </w:r>
+      <w:r>
+        <w:rPr>
+          <w:color w:val="000000" w:themeColor="text1"/>
+          <w:szCs w:val="28"/>
+        </w:rPr>
+        <w:t xml:space="preserve"> ανάλογα με την ακτινοβολία. Η τιμή τροφοδοσίας του </w:t>
+      </w:r>
+      <w:r>
+        <w:rPr>
+          <w:color w:val="000000" w:themeColor="text1"/>
+          <w:szCs w:val="28"/>
+          <w:lang w:val="en-US"/>
+        </w:rPr>
+        <w:t>Vcc</w:t>
+      </w:r>
+      <w:r>
+        <w:rPr>
+          <w:color w:val="000000" w:themeColor="text1"/>
+          <w:szCs w:val="28"/>
+        </w:rPr>
+        <w:t xml:space="preserve"> </w:t>
+      </w:r>
+      <w:r>
+        <w:rPr>
+          <w:color w:val="000000" w:themeColor="text1"/>
+          <w:szCs w:val="28"/>
+        </w:rPr>
+        <w:t>μπορεί να είναι από 3.3</w:t>
+      </w:r>
+      <w:r>
+        <w:rPr>
+          <w:color w:val="000000" w:themeColor="text1"/>
+          <w:szCs w:val="28"/>
+          <w:lang w:val="en-US"/>
+        </w:rPr>
+        <w:t>V</w:t>
+      </w:r>
+      <w:r>
+        <w:rPr>
+          <w:color w:val="000000" w:themeColor="text1"/>
+          <w:szCs w:val="28"/>
+        </w:rPr>
+        <w:t xml:space="preserve"> </w:t>
+      </w:r>
+      <w:r>
+        <w:rPr>
+          <w:color w:val="000000" w:themeColor="text1"/>
+          <w:szCs w:val="28"/>
+        </w:rPr>
+        <w:t>έως 5</w:t>
+      </w:r>
+      <w:r>
+        <w:rPr>
+          <w:color w:val="000000" w:themeColor="text1"/>
+          <w:szCs w:val="28"/>
+          <w:lang w:val="en-US"/>
+        </w:rPr>
+        <w:t>V</w:t>
+      </w:r>
+      <w:r>
+        <w:rPr>
+          <w:color w:val="000000" w:themeColor="text1"/>
+          <w:szCs w:val="28"/>
+        </w:rPr>
+        <w:t>.</w:t>
+      </w:r>
+    </w:p>
+    <w:p>
+      <w:pPr>
+        <w:rPr>
+          <w:color w:val="000000" w:themeColor="text1"/>
+          <w:szCs w:val="28"/>
+        </w:rPr>
+      </w:pPr>
+    </w:p>
+    <w:p>
+      <w:pPr>
+        <w:rPr>
+          <w:color w:val="000000" w:themeColor="text1"/>
+          <w:szCs w:val="28"/>
+        </w:rPr>
+      </w:pPr>
+      <w:r>
+        <w:rPr>
+          <w:noProof/>
+          <w:lang w:eastAsia="el-GR"/>
+        </w:rPr>
+        <w:lastRenderedPageBreak/>
+        <w:drawing>
+          <wp:inline distT="0" distB="0" distL="0" distR="0">
+            <wp:extent cx="5274310" cy="3864716"/>
+            <wp:effectExtent l="0" t="0" r="2540" b="2540"/>
+            <wp:docPr id="27" name="Picture 27" descr="Keyes KY-028 Multifunctional Digital Temperature Sensor ..."/>
+            <wp:cNvGraphicFramePr>
+              <a:graphicFrameLocks xmlns:a="http://schemas.openxmlformats.org/drawingml/2006/main" noChangeAspect="1"/>
+            </wp:cNvGraphicFramePr>
+            <a:graphic xmlns:a="http://schemas.openxmlformats.org/drawingml/2006/main">
+              <a:graphicData uri="http://schemas.openxmlformats.org/drawingml/2006/picture">
+                <pic:pic xmlns:pic="http://schemas.openxmlformats.org/drawingml/2006/picture">
+                  <pic:nvPicPr>
+                    <pic:cNvPr id="0" name="Picture 5" descr="Keyes KY-028 Multifunctional Digital Temperature Sensor ..."/>
+                    <pic:cNvPicPr>
+                      <a:picLocks noChangeAspect="1" noChangeArrowheads="1"/>
+                    </pic:cNvPicPr>
+                  </pic:nvPicPr>
+                  <pic:blipFill>
+                    <a:blip r:embed="rId39">
+                      <a:extLst>
+                        <a:ext uri="{28A0092B-C50C-407E-A947-70E740481C1C}">
+                          <a14:useLocalDpi xmlns:a14="http://schemas.microsoft.com/office/drawing/2010/main" val="0"/>
+                        </a:ext>
+                      </a:extLst>
+                    </a:blip>
+                    <a:srcRect/>
+                    <a:stretch>
+                      <a:fillRect/>
+                    </a:stretch>
+                  </pic:blipFill>
+                  <pic:spPr bwMode="auto">
+                    <a:xfrm>
+                      <a:off x="0" y="0"/>
+                      <a:ext cx="5274310" cy="3864716"/>
+                    </a:xfrm>
+                    <a:prstGeom prst="rect">
+                      <a:avLst/>
+                    </a:prstGeom>
+                    <a:noFill/>
+                    <a:ln>
+                      <a:noFill/>
+                    </a:ln>
+                  </pic:spPr>
+                </pic:pic>
+              </a:graphicData>
+            </a:graphic>
+          </wp:inline>
+        </w:drawing>
+      </w:r>
+    </w:p>
+    <w:p>
+      <w:pPr>
+        <w:rPr>
+          <w:color w:val="000000" w:themeColor="text1"/>
+          <w:szCs w:val="28"/>
+        </w:rPr>
+      </w:pPr>
+      <w:r>
+        <w:rPr>
+          <w:color w:val="000000" w:themeColor="text1"/>
+          <w:szCs w:val="28"/>
+        </w:rPr>
+        <w:t>Αντίστοιχα με την ιδιά αρχή λειτουργίας</w:t>
+      </w:r>
+      <w:r>
+        <w:rPr>
+          <w:color w:val="000000" w:themeColor="text1"/>
+          <w:szCs w:val="28"/>
+        </w:rPr>
+        <w:t xml:space="preserve"> </w:t>
+      </w:r>
+      <w:r>
+        <w:rPr>
+          <w:color w:val="000000" w:themeColor="text1"/>
+          <w:szCs w:val="28"/>
+        </w:rPr>
+        <w:t xml:space="preserve">δουλεύει και το </w:t>
+      </w:r>
+      <w:r>
+        <w:rPr>
+          <w:color w:val="000000" w:themeColor="text1"/>
+          <w:szCs w:val="28"/>
+          <w:lang w:val="en-US"/>
+        </w:rPr>
+        <w:t>Thermistor</w:t>
+      </w:r>
+      <w:r>
+        <w:rPr>
+          <w:color w:val="000000" w:themeColor="text1"/>
+          <w:szCs w:val="28"/>
+        </w:rPr>
+        <w:t xml:space="preserve"> </w:t>
+      </w:r>
+      <w:r>
+        <w:rPr>
+          <w:color w:val="000000" w:themeColor="text1"/>
+          <w:szCs w:val="28"/>
+        </w:rPr>
+        <w:br/>
+      </w:r>
+      <w:r>
+        <w:rPr>
+          <w:color w:val="000000" w:themeColor="text1"/>
+          <w:szCs w:val="28"/>
+          <w:lang w:val="en-US"/>
+        </w:rPr>
+        <w:t>KY</w:t>
+      </w:r>
+      <w:r>
+        <w:rPr>
+          <w:color w:val="000000" w:themeColor="text1"/>
+          <w:szCs w:val="28"/>
+        </w:rPr>
+        <w:t>-028</w:t>
+      </w:r>
+      <w:r>
+        <w:rPr>
+          <w:color w:val="000000" w:themeColor="text1"/>
+          <w:szCs w:val="28"/>
+        </w:rPr>
+        <w:t xml:space="preserve">. </w:t>
+      </w:r>
+      <w:r>
+        <w:rPr>
+          <w:color w:val="000000" w:themeColor="text1"/>
+          <w:szCs w:val="28"/>
+        </w:rPr>
+        <w:t>Αποτελείτε</w:t>
+      </w:r>
+      <w:r>
+        <w:rPr>
+          <w:color w:val="000000" w:themeColor="text1"/>
+          <w:szCs w:val="28"/>
+        </w:rPr>
+        <w:t xml:space="preserve"> από ένα </w:t>
+      </w:r>
+      <w:r>
+        <w:rPr>
+          <w:color w:val="000000" w:themeColor="text1"/>
+          <w:szCs w:val="28"/>
+          <w:lang w:val="en-US"/>
+        </w:rPr>
+        <w:t>thermistor</w:t>
+      </w:r>
+      <w:r>
+        <w:rPr>
+          <w:color w:val="000000" w:themeColor="text1"/>
+          <w:szCs w:val="28"/>
+        </w:rPr>
+        <w:t xml:space="preserve"> </w:t>
+      </w:r>
+      <w:r>
+        <w:rPr>
+          <w:color w:val="000000" w:themeColor="text1"/>
+          <w:szCs w:val="28"/>
+        </w:rPr>
+        <w:t xml:space="preserve">έναν </w:t>
+      </w:r>
+      <w:r>
+        <w:rPr>
+          <w:color w:val="000000" w:themeColor="text1"/>
+          <w:szCs w:val="28"/>
+        </w:rPr>
+        <w:t>ενισχυτή</w:t>
+      </w:r>
+      <w:r>
+        <w:rPr>
+          <w:color w:val="000000" w:themeColor="text1"/>
+          <w:szCs w:val="28"/>
+        </w:rPr>
+        <w:t xml:space="preserve"> και ένα </w:t>
+      </w:r>
+      <w:r>
+        <w:rPr>
+          <w:color w:val="000000" w:themeColor="text1"/>
+          <w:szCs w:val="28"/>
+        </w:rPr>
+        <w:t>ποτενσιόμετρο</w:t>
+      </w:r>
+      <w:r>
+        <w:rPr>
+          <w:color w:val="000000" w:themeColor="text1"/>
+          <w:szCs w:val="28"/>
+        </w:rPr>
+        <w:t xml:space="preserve"> </w:t>
+      </w:r>
+      <w:r>
+        <w:rPr>
+          <w:color w:val="000000" w:themeColor="text1"/>
+          <w:szCs w:val="28"/>
+        </w:rPr>
+        <w:t xml:space="preserve">και έχει 4 </w:t>
+      </w:r>
+      <w:r>
+        <w:rPr>
+          <w:color w:val="000000" w:themeColor="text1"/>
+          <w:szCs w:val="28"/>
+          <w:lang w:val="en-US"/>
+        </w:rPr>
+        <w:t>pin</w:t>
+      </w:r>
+      <w:r>
+        <w:rPr>
+          <w:color w:val="000000" w:themeColor="text1"/>
+          <w:szCs w:val="28"/>
+        </w:rPr>
+        <w:t xml:space="preserve"> </w:t>
+      </w:r>
+      <w:r>
+        <w:rPr>
+          <w:color w:val="000000" w:themeColor="text1"/>
+          <w:szCs w:val="28"/>
+          <w:lang w:val="en-US"/>
+        </w:rPr>
+        <w:t>Vcc</w:t>
+      </w:r>
+      <w:r>
+        <w:rPr>
+          <w:color w:val="000000" w:themeColor="text1"/>
+          <w:szCs w:val="28"/>
+        </w:rPr>
+        <w:t xml:space="preserve">, </w:t>
+      </w:r>
+      <w:r>
+        <w:rPr>
+          <w:color w:val="000000" w:themeColor="text1"/>
+          <w:szCs w:val="28"/>
+          <w:lang w:val="en-US"/>
+        </w:rPr>
+        <w:t>Gnd</w:t>
+      </w:r>
+      <w:r>
+        <w:rPr>
+          <w:color w:val="000000" w:themeColor="text1"/>
+          <w:szCs w:val="28"/>
+        </w:rPr>
+        <w:t xml:space="preserve">, </w:t>
+      </w:r>
+      <w:r>
+        <w:rPr>
+          <w:color w:val="000000" w:themeColor="text1"/>
+          <w:szCs w:val="28"/>
+          <w:lang w:val="en-US"/>
+        </w:rPr>
+        <w:t>Aout</w:t>
+      </w:r>
+      <w:r>
+        <w:rPr>
+          <w:color w:val="000000" w:themeColor="text1"/>
+          <w:szCs w:val="28"/>
+        </w:rPr>
+        <w:t xml:space="preserve">, </w:t>
+      </w:r>
+      <w:r>
+        <w:rPr>
+          <w:color w:val="000000" w:themeColor="text1"/>
+          <w:szCs w:val="28"/>
+          <w:lang w:val="en-US"/>
+        </w:rPr>
+        <w:t>Dout</w:t>
+      </w:r>
+      <w:r>
+        <w:rPr>
+          <w:color w:val="000000" w:themeColor="text1"/>
+          <w:szCs w:val="28"/>
+        </w:rPr>
+        <w:t>.</w:t>
+      </w:r>
+      <w:r>
+        <w:rPr>
+          <w:color w:val="000000" w:themeColor="text1"/>
+          <w:szCs w:val="28"/>
+        </w:rPr>
+        <w:t xml:space="preserve"> Το </w:t>
+      </w:r>
+      <w:r>
+        <w:rPr>
+          <w:color w:val="000000" w:themeColor="text1"/>
+          <w:szCs w:val="28"/>
+          <w:lang w:val="en-US"/>
+        </w:rPr>
+        <w:t>thermistor</w:t>
+      </w:r>
+      <w:r>
+        <w:rPr>
+          <w:color w:val="000000" w:themeColor="text1"/>
+          <w:szCs w:val="28"/>
+        </w:rPr>
+        <w:t xml:space="preserve"> </w:t>
+      </w:r>
+      <w:r>
+        <w:rPr>
+          <w:color w:val="000000" w:themeColor="text1"/>
+          <w:szCs w:val="28"/>
+        </w:rPr>
+        <w:t>παράγει</w:t>
+      </w:r>
+      <w:r>
+        <w:rPr>
+          <w:color w:val="000000" w:themeColor="text1"/>
+          <w:szCs w:val="28"/>
+        </w:rPr>
+        <w:t xml:space="preserve"> ένα </w:t>
+      </w:r>
+      <w:r>
+        <w:rPr>
+          <w:color w:val="000000" w:themeColor="text1"/>
+          <w:szCs w:val="28"/>
+        </w:rPr>
+        <w:t>αναλογικό</w:t>
+      </w:r>
+      <w:r>
+        <w:rPr>
+          <w:color w:val="000000" w:themeColor="text1"/>
+          <w:szCs w:val="28"/>
+        </w:rPr>
+        <w:t xml:space="preserve"> </w:t>
+      </w:r>
+      <w:r>
+        <w:rPr>
+          <w:color w:val="000000" w:themeColor="text1"/>
+          <w:szCs w:val="28"/>
+        </w:rPr>
+        <w:t>σήμα</w:t>
+      </w:r>
+      <w:r>
+        <w:rPr>
+          <w:color w:val="000000" w:themeColor="text1"/>
+          <w:szCs w:val="28"/>
+        </w:rPr>
+        <w:t xml:space="preserve"> </w:t>
+      </w:r>
+      <w:r>
+        <w:rPr>
+          <w:color w:val="000000" w:themeColor="text1"/>
+          <w:szCs w:val="28"/>
+        </w:rPr>
+        <w:t>ανάλογο</w:t>
+      </w:r>
+      <w:r>
+        <w:rPr>
+          <w:color w:val="000000" w:themeColor="text1"/>
+          <w:szCs w:val="28"/>
+        </w:rPr>
+        <w:t xml:space="preserve"> της </w:t>
+      </w:r>
+      <w:r>
+        <w:rPr>
+          <w:color w:val="000000" w:themeColor="text1"/>
+          <w:szCs w:val="28"/>
+        </w:rPr>
+        <w:t>θερμοκρασίας</w:t>
+      </w:r>
+      <w:r>
+        <w:rPr>
+          <w:color w:val="000000" w:themeColor="text1"/>
+          <w:szCs w:val="28"/>
+        </w:rPr>
+        <w:t xml:space="preserve">, το </w:t>
+      </w:r>
+      <w:r>
+        <w:rPr>
+          <w:color w:val="000000" w:themeColor="text1"/>
+          <w:szCs w:val="28"/>
+        </w:rPr>
+        <w:t>οποίο</w:t>
+      </w:r>
+      <w:r>
+        <w:rPr>
+          <w:color w:val="000000" w:themeColor="text1"/>
+          <w:szCs w:val="28"/>
+        </w:rPr>
+        <w:t xml:space="preserve"> </w:t>
+      </w:r>
+      <w:r>
+        <w:rPr>
+          <w:color w:val="000000" w:themeColor="text1"/>
+          <w:szCs w:val="28"/>
+        </w:rPr>
+        <w:t>ενισχύεται</w:t>
+      </w:r>
+      <w:r>
+        <w:rPr>
+          <w:color w:val="000000" w:themeColor="text1"/>
+          <w:szCs w:val="28"/>
+        </w:rPr>
+        <w:t xml:space="preserve"> από των </w:t>
+      </w:r>
+      <w:r>
+        <w:rPr>
+          <w:color w:val="000000" w:themeColor="text1"/>
+          <w:szCs w:val="28"/>
+        </w:rPr>
+        <w:t>ενισχυτή</w:t>
+      </w:r>
+      <w:r>
+        <w:rPr>
+          <w:color w:val="000000" w:themeColor="text1"/>
+          <w:szCs w:val="28"/>
+        </w:rPr>
+        <w:t xml:space="preserve"> και </w:t>
+      </w:r>
+      <w:r>
+        <w:rPr>
+          <w:color w:val="000000" w:themeColor="text1"/>
+          <w:szCs w:val="28"/>
+        </w:rPr>
+        <w:t>φτάνει</w:t>
+      </w:r>
+      <w:r>
+        <w:rPr>
+          <w:color w:val="000000" w:themeColor="text1"/>
+          <w:szCs w:val="28"/>
+        </w:rPr>
+        <w:t xml:space="preserve"> στην </w:t>
+      </w:r>
+      <w:r>
+        <w:rPr>
+          <w:color w:val="000000" w:themeColor="text1"/>
+          <w:szCs w:val="28"/>
+        </w:rPr>
+        <w:t xml:space="preserve">έξοδο </w:t>
+      </w:r>
+      <w:r>
+        <w:rPr>
+          <w:color w:val="000000" w:themeColor="text1"/>
+          <w:szCs w:val="28"/>
+          <w:lang w:val="en-US"/>
+        </w:rPr>
+        <w:t>Dout</w:t>
+      </w:r>
+      <w:r>
+        <w:rPr>
+          <w:color w:val="000000" w:themeColor="text1"/>
+          <w:szCs w:val="28"/>
+        </w:rPr>
+        <w:t xml:space="preserve"> με μια τιμή 0</w:t>
+      </w:r>
+      <w:r>
+        <w:rPr>
+          <w:color w:val="000000" w:themeColor="text1"/>
+          <w:szCs w:val="28"/>
+          <w:lang w:val="en-US"/>
+        </w:rPr>
+        <w:t>V</w:t>
+      </w:r>
+      <w:r>
+        <w:rPr>
+          <w:color w:val="000000" w:themeColor="text1"/>
+          <w:szCs w:val="28"/>
+        </w:rPr>
+        <w:t xml:space="preserve"> </w:t>
+      </w:r>
+      <w:r>
+        <w:rPr>
+          <w:color w:val="000000" w:themeColor="text1"/>
+          <w:szCs w:val="28"/>
+        </w:rPr>
+        <w:t xml:space="preserve">η </w:t>
+      </w:r>
+      <w:r>
+        <w:rPr>
+          <w:color w:val="000000" w:themeColor="text1"/>
+          <w:szCs w:val="28"/>
+        </w:rPr>
+        <w:t>5</w:t>
+      </w:r>
+      <w:r>
+        <w:rPr>
+          <w:color w:val="000000" w:themeColor="text1"/>
+          <w:szCs w:val="28"/>
+          <w:lang w:val="en-US"/>
+        </w:rPr>
+        <w:t>V</w:t>
+      </w:r>
+      <w:r>
+        <w:rPr>
+          <w:color w:val="000000" w:themeColor="text1"/>
+          <w:szCs w:val="28"/>
+        </w:rPr>
+        <w:t xml:space="preserve"> </w:t>
+      </w:r>
+      <w:r>
+        <w:rPr>
+          <w:color w:val="000000" w:themeColor="text1"/>
+          <w:szCs w:val="28"/>
+        </w:rPr>
+        <w:t>ανάλογα με το αν έχει πέραση το κατώφλι η όχι. Το κατώφλι μπορεί να ρυθμιστή από το ποτενσιόμετρο.</w:t>
+      </w:r>
+    </w:p>
+    <w:p>
+      <w:pPr>
+        <w:rPr>
+          <w:color w:val="000000" w:themeColor="text1"/>
+          <w:szCs w:val="28"/>
+        </w:rPr>
+      </w:pPr>
+    </w:p>
+    <w:p>
+      <w:pPr>
+        <w:rPr>
+          <w:color w:val="000000" w:themeColor="text1"/>
+          <w:szCs w:val="28"/>
+        </w:rPr>
+      </w:pPr>
+    </w:p>
+    <w:p>
+      <w:pPr>
+        <w:rPr>
+          <w:color w:val="000000" w:themeColor="text1"/>
+          <w:szCs w:val="28"/>
+        </w:rPr>
+      </w:pPr>
+    </w:p>
+    <w:p>
+      <w:pPr>
+        <w:jc w:val="center"/>
+        <w:rPr>
+          <w:color w:val="000000" w:themeColor="text1"/>
+          <w:szCs w:val="28"/>
+        </w:rPr>
+      </w:pPr>
+      <w:r>
+        <w:rPr>
+          <w:noProof/>
+          <w:lang w:eastAsia="el-GR"/>
+        </w:rPr>
+        <w:lastRenderedPageBreak/>
+        <w:drawing>
+          <wp:inline distT="0" distB="0" distL="0" distR="0">
+            <wp:extent cx="4010025" cy="4010025"/>
+            <wp:effectExtent l="0" t="0" r="9525" b="9525"/>
+            <wp:docPr id="30" name="Picture 30" descr="Αποτέλεσμα εικόνας για l293d"/>
+            <wp:cNvGraphicFramePr>
+              <a:graphicFrameLocks xmlns:a="http://schemas.openxmlformats.org/drawingml/2006/main" noChangeAspect="1"/>
+            </wp:cNvGraphicFramePr>
+            <a:graphic xmlns:a="http://schemas.openxmlformats.org/drawingml/2006/main">
+              <a:graphicData uri="http://schemas.openxmlformats.org/drawingml/2006/picture">
+                <pic:pic xmlns:pic="http://schemas.openxmlformats.org/drawingml/2006/picture">
+                  <pic:nvPicPr>
+                    <pic:cNvPr id="0" name="Picture 9" descr="Αποτέλεσμα εικόνας για l293d"/>
+                    <pic:cNvPicPr>
+                      <a:picLocks noChangeAspect="1" noChangeArrowheads="1"/>
+                    </pic:cNvPicPr>
+                  </pic:nvPicPr>
+                  <pic:blipFill>
+                    <a:blip r:embed="rId40" cstate="print">
+                      <a:extLst>
+                        <a:ext uri="{28A0092B-C50C-407E-A947-70E740481C1C}">
+                          <a14:useLocalDpi xmlns:a14="http://schemas.microsoft.com/office/drawing/2010/main" val="0"/>
+                        </a:ext>
+                      </a:extLst>
+                    </a:blip>
+                    <a:srcRect/>
+                    <a:stretch>
+                      <a:fillRect/>
+                    </a:stretch>
+                  </pic:blipFill>
+                  <pic:spPr bwMode="auto">
+                    <a:xfrm>
+                      <a:off x="0" y="0"/>
+                      <a:ext cx="4010025" cy="4010025"/>
+                    </a:xfrm>
+                    <a:prstGeom prst="rect">
+                      <a:avLst/>
+                    </a:prstGeom>
+                    <a:noFill/>
+                    <a:ln>
+                      <a:noFill/>
+                    </a:ln>
+                  </pic:spPr>
+                </pic:pic>
+              </a:graphicData>
+            </a:graphic>
+          </wp:inline>
+        </w:drawing>
+      </w:r>
+    </w:p>
+    <w:p>
+      <w:pPr>
+        <w:jc w:val="both"/>
+        <w:rPr>
+          <w:color w:val="000000" w:themeColor="text1"/>
+          <w:szCs w:val="28"/>
+        </w:rPr>
+      </w:pPr>
+      <w:r>
+        <w:rPr>
+          <w:color w:val="000000" w:themeColor="text1"/>
+          <w:szCs w:val="28"/>
+        </w:rPr>
+        <w:t xml:space="preserve">Το </w:t>
+      </w:r>
+      <w:r>
+        <w:rPr>
+          <w:color w:val="000000" w:themeColor="text1"/>
+          <w:szCs w:val="28"/>
+          <w:lang w:val="en-US"/>
+        </w:rPr>
+        <w:t>L</w:t>
+      </w:r>
+      <w:r>
+        <w:rPr>
+          <w:color w:val="000000" w:themeColor="text1"/>
+          <w:szCs w:val="28"/>
+        </w:rPr>
+        <w:t>293</w:t>
+      </w:r>
+      <w:r>
+        <w:rPr>
+          <w:color w:val="000000" w:themeColor="text1"/>
+          <w:szCs w:val="28"/>
+          <w:lang w:val="en-US"/>
+        </w:rPr>
+        <w:t>D</w:t>
+      </w:r>
+      <w:r>
+        <w:rPr>
+          <w:color w:val="000000" w:themeColor="text1"/>
+          <w:szCs w:val="28"/>
+        </w:rPr>
+        <w:t xml:space="preserve"> </w:t>
+      </w:r>
+      <w:r>
+        <w:rPr>
+          <w:color w:val="000000" w:themeColor="text1"/>
+          <w:szCs w:val="28"/>
+        </w:rPr>
+        <w:t>είναι</w:t>
+      </w:r>
+      <w:r>
+        <w:rPr>
+          <w:color w:val="000000" w:themeColor="text1"/>
+          <w:szCs w:val="28"/>
+        </w:rPr>
+        <w:t xml:space="preserve"> ένα </w:t>
+      </w:r>
+      <w:r>
+        <w:rPr>
+          <w:color w:val="000000" w:themeColor="text1"/>
+          <w:szCs w:val="28"/>
+        </w:rPr>
+        <w:t>ολοκληρωμένο</w:t>
+      </w:r>
+      <w:r>
+        <w:rPr>
+          <w:color w:val="000000" w:themeColor="text1"/>
+          <w:szCs w:val="28"/>
+        </w:rPr>
+        <w:t xml:space="preserve"> </w:t>
+      </w:r>
+      <w:r>
+        <w:rPr>
+          <w:color w:val="000000" w:themeColor="text1"/>
+          <w:szCs w:val="28"/>
+        </w:rPr>
+        <w:t xml:space="preserve">το </w:t>
+      </w:r>
+      <w:r>
+        <w:rPr>
+          <w:color w:val="000000" w:themeColor="text1"/>
+          <w:szCs w:val="28"/>
+        </w:rPr>
+        <w:t>οποίο</w:t>
+      </w:r>
+      <w:r>
+        <w:rPr>
+          <w:color w:val="000000" w:themeColor="text1"/>
+          <w:szCs w:val="28"/>
+        </w:rPr>
+        <w:t xml:space="preserve"> </w:t>
+      </w:r>
+      <w:r>
+        <w:rPr>
+          <w:color w:val="000000" w:themeColor="text1"/>
+          <w:szCs w:val="28"/>
+        </w:rPr>
+        <w:t>αποτελείτε</w:t>
+      </w:r>
+      <w:r>
+        <w:rPr>
+          <w:color w:val="000000" w:themeColor="text1"/>
+          <w:szCs w:val="28"/>
+        </w:rPr>
+        <w:t xml:space="preserve"> από </w:t>
+      </w:r>
+      <w:r>
+        <w:rPr>
+          <w:color w:val="000000" w:themeColor="text1"/>
+          <w:szCs w:val="28"/>
+        </w:rPr>
+        <w:t>διαφορά</w:t>
+      </w:r>
+      <w:r>
+        <w:rPr>
+          <w:color w:val="000000" w:themeColor="text1"/>
+          <w:szCs w:val="28"/>
+        </w:rPr>
+        <w:t xml:space="preserve"> </w:t>
+      </w:r>
+      <w:r>
+        <w:rPr>
+          <w:color w:val="000000" w:themeColor="text1"/>
+          <w:szCs w:val="28"/>
+        </w:rPr>
+        <w:t>ηλεκτρονικά</w:t>
+      </w:r>
+      <w:r>
+        <w:rPr>
+          <w:color w:val="000000" w:themeColor="text1"/>
+          <w:szCs w:val="28"/>
+        </w:rPr>
+        <w:t xml:space="preserve"> </w:t>
+      </w:r>
+      <w:r>
+        <w:rPr>
+          <w:color w:val="000000" w:themeColor="text1"/>
+          <w:szCs w:val="28"/>
+        </w:rPr>
+        <w:t>στοιχεία</w:t>
+      </w:r>
+      <w:r>
+        <w:rPr>
+          <w:color w:val="000000" w:themeColor="text1"/>
+          <w:szCs w:val="28"/>
+        </w:rPr>
+        <w:t xml:space="preserve"> </w:t>
+      </w:r>
+      <w:r>
+        <w:rPr>
+          <w:color w:val="000000" w:themeColor="text1"/>
+          <w:szCs w:val="28"/>
+        </w:rPr>
+        <w:t xml:space="preserve">διόδους κλπ. </w:t>
+      </w:r>
+    </w:p>
+    <w:p>
+      <w:pPr>
+        <w:jc w:val="center"/>
+        <w:rPr>
+          <w:color w:val="000000" w:themeColor="text1"/>
+          <w:szCs w:val="28"/>
+        </w:rPr>
+      </w:pPr>
+    </w:p>
+    <w:p>
+      <w:pPr>
+        <w:jc w:val="center"/>
+        <w:rPr>
+          <w:color w:val="000000" w:themeColor="text1"/>
+          <w:szCs w:val="28"/>
+        </w:rPr>
+      </w:pPr>
+      <w:r>
+        <w:rPr>
+          <w:noProof/>
+          <w:lang w:eastAsia="el-GR"/>
+        </w:rPr>
+        <w:drawing>
+          <wp:inline distT="0" distB="0" distL="0" distR="0" wp14:anchorId="0B4E3E42" wp14:editId="0B0957FB">
+            <wp:extent cx="4314825" cy="3438525"/>
+            <wp:effectExtent l="0" t="0" r="9525" b="9525"/>
+            <wp:docPr id="31" name="Picture 31"/>
+            <wp:cNvGraphicFramePr>
+              <a:graphicFrameLocks xmlns:a="http://schemas.openxmlformats.org/drawingml/2006/main" noChangeAspect="1"/>
+            </wp:cNvGraphicFramePr>
+            <a:graphic xmlns:a="http://schemas.openxmlformats.org/drawingml/2006/main">
+              <a:graphicData uri="http://schemas.openxmlformats.org/drawingml/2006/picture">
+                <pic:pic xmlns:pic="http://schemas.openxmlformats.org/drawingml/2006/picture">
+                  <pic:nvPicPr>
+                    <pic:cNvPr id="1" name=""/>
+                    <pic:cNvPicPr/>
+                  </pic:nvPicPr>
+                  <pic:blipFill>
+                    <a:blip r:embed="rId41"/>
+                    <a:stretch>
+                      <a:fillRect/>
+                    </a:stretch>
+                  </pic:blipFill>
+                  <pic:spPr>
+                    <a:xfrm>
+                      <a:off x="0" y="0"/>
+                      <a:ext cx="4314825" cy="3438525"/>
+                    </a:xfrm>
+                    <a:prstGeom prst="rect">
+                      <a:avLst/>
+                    </a:prstGeom>
+                  </pic:spPr>
+                </pic:pic>
+              </a:graphicData>
+            </a:graphic>
+          </wp:inline>
+        </w:drawing>
+      </w:r>
+    </w:p>
+    <w:p>
+      <w:pPr>
+        <w:rPr>
+          <w:color w:val="000000" w:themeColor="text1"/>
+          <w:szCs w:val="28"/>
+        </w:rPr>
+      </w:pPr>
+      <w:r>
+        <w:rPr>
+          <w:color w:val="000000" w:themeColor="text1"/>
+          <w:szCs w:val="28"/>
+        </w:rPr>
+        <w:lastRenderedPageBreak/>
+        <w:t>Το βασικό σύστημα όμως είναι</w:t>
+      </w:r>
+      <w:bookmarkStart w:id="24" w:name="_GoBack"/>
+      <w:bookmarkEnd w:id="24"/>
+      <w:r>
+        <w:rPr>
+          <w:color w:val="000000" w:themeColor="text1"/>
+          <w:szCs w:val="28"/>
+        </w:rPr>
+        <w:t xml:space="preserve"> ένα δικτύωμα ελεγχόμενων </w:t>
+      </w:r>
+      <w:r>
+        <w:rPr>
+          <w:color w:val="000000" w:themeColor="text1"/>
+          <w:szCs w:val="28"/>
+          <w:lang w:val="en-US"/>
+        </w:rPr>
+        <w:t>Buffer</w:t>
+      </w:r>
+      <w:r>
+        <w:rPr>
+          <w:color w:val="000000" w:themeColor="text1"/>
+          <w:szCs w:val="28"/>
+        </w:rPr>
+        <w:t xml:space="preserve"> </w:t>
+      </w:r>
+      <w:r>
+        <w:rPr>
+          <w:color w:val="000000" w:themeColor="text1"/>
+          <w:szCs w:val="28"/>
+        </w:rPr>
+        <w:t xml:space="preserve">οπού όταν δώσουμε το σήμα </w:t>
+      </w:r>
+      <w:r>
+        <w:rPr>
+          <w:color w:val="000000" w:themeColor="text1"/>
+          <w:szCs w:val="28"/>
+          <w:lang w:val="en-US"/>
+        </w:rPr>
+        <w:t>Enable</w:t>
+      </w:r>
+      <w:r>
+        <w:rPr>
+          <w:color w:val="000000" w:themeColor="text1"/>
+          <w:szCs w:val="28"/>
+        </w:rPr>
+        <w:t xml:space="preserve"> </w:t>
+      </w:r>
+      <w:r>
+        <w:rPr>
+          <w:color w:val="000000" w:themeColor="text1"/>
+          <w:szCs w:val="28"/>
+        </w:rPr>
+        <w:t xml:space="preserve">ενεργοποιούμε το κύκλωμα που έχουμε σύνδεση. </w:t>
+      </w:r>
+    </w:p>
+    <w:p>
+      <w:pPr>
+        <w:jc w:val="center"/>
+        <w:rPr>
+          <w:color w:val="000000" w:themeColor="text1"/>
+          <w:szCs w:val="28"/>
+        </w:rPr>
+      </w:pPr>
+      <w:r>
+        <w:rPr>
+          <w:noProof/>
+          <w:lang w:eastAsia="el-GR"/>
+        </w:rPr>
+        <w:drawing>
+          <wp:inline distT="0" distB="0" distL="0" distR="0" wp14:anchorId="007990FF" wp14:editId="52BC31DF">
+            <wp:extent cx="2809875" cy="2438400"/>
+            <wp:effectExtent l="0" t="0" r="9525" b="0"/>
+            <wp:docPr id="33" name="Picture 33"/>
+            <wp:cNvGraphicFramePr>
+              <a:graphicFrameLocks xmlns:a="http://schemas.openxmlformats.org/drawingml/2006/main" noChangeAspect="1"/>
+            </wp:cNvGraphicFramePr>
+            <a:graphic xmlns:a="http://schemas.openxmlformats.org/drawingml/2006/main">
+              <a:graphicData uri="http://schemas.openxmlformats.org/drawingml/2006/picture">
+                <pic:pic xmlns:pic="http://schemas.openxmlformats.org/drawingml/2006/picture">
+                  <pic:nvPicPr>
+                    <pic:cNvPr id="1" name=""/>
+                    <pic:cNvPicPr/>
+                  </pic:nvPicPr>
+                  <pic:blipFill>
+                    <a:blip r:embed="rId42"/>
+                    <a:stretch>
+                      <a:fillRect/>
+                    </a:stretch>
+                  </pic:blipFill>
+                  <pic:spPr>
+                    <a:xfrm>
+                      <a:off x="0" y="0"/>
+                      <a:ext cx="2809875" cy="2438400"/>
+                    </a:xfrm>
+                    <a:prstGeom prst="rect">
+                      <a:avLst/>
+                    </a:prstGeom>
+                  </pic:spPr>
+                </pic:pic>
+              </a:graphicData>
+            </a:graphic>
+          </wp:inline>
+        </w:drawing>
+      </w:r>
+    </w:p>
+    <w:p>
+      <w:pPr>
+        <w:rPr>
+          <w:color w:val="000000" w:themeColor="text1"/>
+          <w:szCs w:val="28"/>
+        </w:rPr>
+      </w:pPr>
+      <w:r>
+        <w:rPr>
+          <w:color w:val="000000" w:themeColor="text1"/>
+          <w:szCs w:val="28"/>
+        </w:rPr>
+        <w:t xml:space="preserve">Το </w:t>
+      </w:r>
+      <w:r>
+        <w:rPr>
+          <w:color w:val="000000" w:themeColor="text1"/>
+          <w:szCs w:val="28"/>
+          <w:lang w:val="en-US"/>
+        </w:rPr>
+        <w:t>L</w:t>
+      </w:r>
+      <w:r>
+        <w:rPr>
+          <w:color w:val="000000" w:themeColor="text1"/>
+          <w:szCs w:val="28"/>
+        </w:rPr>
+        <w:t>293</w:t>
+      </w:r>
+      <w:r>
+        <w:rPr>
+          <w:color w:val="000000" w:themeColor="text1"/>
+          <w:szCs w:val="28"/>
+          <w:lang w:val="en-US"/>
+        </w:rPr>
+        <w:t>D</w:t>
+      </w:r>
+      <w:r>
+        <w:rPr>
+          <w:color w:val="000000" w:themeColor="text1"/>
+          <w:szCs w:val="28"/>
+        </w:rPr>
+        <w:t xml:space="preserve"> το </w:t>
+      </w:r>
+      <w:r>
+        <w:rPr>
+          <w:color w:val="000000" w:themeColor="text1"/>
+          <w:szCs w:val="28"/>
+        </w:rPr>
+        <w:t>χρησιμοποιούμαι</w:t>
+      </w:r>
+      <w:r>
+        <w:rPr>
+          <w:color w:val="000000" w:themeColor="text1"/>
+          <w:szCs w:val="28"/>
+        </w:rPr>
+        <w:t xml:space="preserve"> </w:t>
+      </w:r>
+      <w:r>
+        <w:rPr>
+          <w:color w:val="000000" w:themeColor="text1"/>
+          <w:szCs w:val="28"/>
+        </w:rPr>
+        <w:t>λόγο</w:t>
+      </w:r>
+      <w:r>
+        <w:rPr>
+          <w:color w:val="000000" w:themeColor="text1"/>
+          <w:szCs w:val="28"/>
+        </w:rPr>
+        <w:t xml:space="preserve"> τις </w:t>
+      </w:r>
+      <w:r>
+        <w:rPr>
+          <w:color w:val="000000" w:themeColor="text1"/>
+          <w:szCs w:val="28"/>
+        </w:rPr>
+        <w:t>αρχής</w:t>
+      </w:r>
+      <w:r>
+        <w:rPr>
+          <w:color w:val="000000" w:themeColor="text1"/>
+          <w:szCs w:val="28"/>
+        </w:rPr>
+        <w:t xml:space="preserve"> </w:t>
+      </w:r>
+      <w:r>
+        <w:rPr>
+          <w:color w:val="000000" w:themeColor="text1"/>
+          <w:szCs w:val="28"/>
+        </w:rPr>
+        <w:t>λειτουργίας</w:t>
+      </w:r>
+      <w:r>
+        <w:rPr>
+          <w:color w:val="000000" w:themeColor="text1"/>
+          <w:szCs w:val="28"/>
+        </w:rPr>
+        <w:t xml:space="preserve"> του για να </w:t>
+      </w:r>
+      <w:r>
+        <w:rPr>
+          <w:color w:val="000000" w:themeColor="text1"/>
+          <w:szCs w:val="28"/>
+        </w:rPr>
+        <w:t xml:space="preserve">οδηγήσουμε </w:t>
+      </w:r>
+      <w:r>
+        <w:rPr>
+          <w:color w:val="000000" w:themeColor="text1"/>
+          <w:szCs w:val="28"/>
+          <w:lang w:val="en-US"/>
+        </w:rPr>
+        <w:t>DC</w:t>
+      </w:r>
+      <w:r>
+        <w:rPr>
+          <w:color w:val="000000" w:themeColor="text1"/>
+          <w:szCs w:val="28"/>
+        </w:rPr>
+        <w:t xml:space="preserve"> </w:t>
+      </w:r>
+      <w:r>
+        <w:rPr>
+          <w:color w:val="000000" w:themeColor="text1"/>
+          <w:szCs w:val="28"/>
+        </w:rPr>
+        <w:t xml:space="preserve">και </w:t>
+      </w:r>
+      <w:r>
+        <w:rPr>
+          <w:color w:val="000000" w:themeColor="text1"/>
+          <w:szCs w:val="28"/>
+          <w:lang w:val="en-US"/>
+        </w:rPr>
+        <w:t>stepper</w:t>
+      </w:r>
+      <w:r>
+        <w:rPr>
+          <w:color w:val="000000" w:themeColor="text1"/>
+          <w:szCs w:val="28"/>
+        </w:rPr>
+        <w:t xml:space="preserve"> </w:t>
+      </w:r>
+      <w:r>
+        <w:rPr>
+          <w:color w:val="000000" w:themeColor="text1"/>
+          <w:szCs w:val="28"/>
+          <w:lang w:val="en-US"/>
+        </w:rPr>
+        <w:t>Motors</w:t>
+      </w:r>
+      <w:r>
+        <w:rPr>
+          <w:color w:val="000000" w:themeColor="text1"/>
+          <w:szCs w:val="28"/>
+        </w:rPr>
+        <w:t xml:space="preserve"> </w:t>
+      </w:r>
+      <w:r>
+        <w:rPr>
+          <w:color w:val="000000" w:themeColor="text1"/>
+          <w:szCs w:val="28"/>
+        </w:rPr>
+        <w:t>με τάση 4.5 – 36</w:t>
+      </w:r>
+      <w:r>
+        <w:rPr>
+          <w:color w:val="000000" w:themeColor="text1"/>
+          <w:szCs w:val="28"/>
+          <w:lang w:val="en-US"/>
+        </w:rPr>
+        <w:t>V</w:t>
+      </w:r>
+      <w:r>
+        <w:rPr>
+          <w:color w:val="000000" w:themeColor="text1"/>
+          <w:szCs w:val="28"/>
+        </w:rPr>
+        <w:t xml:space="preserve"> </w:t>
+      </w:r>
+      <w:r>
+        <w:rPr>
+          <w:color w:val="000000" w:themeColor="text1"/>
+          <w:szCs w:val="28"/>
+        </w:rPr>
+        <w:t xml:space="preserve">και ρεύμα έως </w:t>
+      </w:r>
+      <w:r>
+        <w:rPr>
+          <w:color w:val="000000" w:themeColor="text1"/>
+          <w:szCs w:val="28"/>
+        </w:rPr>
+        <w:t>1</w:t>
+      </w:r>
+      <w:r>
+        <w:rPr>
+          <w:color w:val="000000" w:themeColor="text1"/>
+          <w:szCs w:val="28"/>
+        </w:rPr>
+        <w:t xml:space="preserve">Α. </w:t>
+      </w:r>
+      <w:r>
+        <w:rPr>
+          <w:color w:val="000000" w:themeColor="text1"/>
+          <w:szCs w:val="28"/>
+        </w:rPr>
+        <w:t>έχει</w:t>
+      </w:r>
+      <w:r>
+        <w:rPr>
+          <w:color w:val="000000" w:themeColor="text1"/>
+          <w:szCs w:val="28"/>
+        </w:rPr>
+        <w:t xml:space="preserve"> 16</w:t>
+      </w:r>
+      <w:r>
+        <w:rPr>
+          <w:color w:val="000000" w:themeColor="text1"/>
+          <w:szCs w:val="28"/>
+        </w:rPr>
+        <w:t xml:space="preserve"> </w:t>
+      </w:r>
+      <w:r>
+        <w:rPr>
+          <w:color w:val="000000" w:themeColor="text1"/>
+          <w:szCs w:val="28"/>
+          <w:lang w:val="en-US"/>
+        </w:rPr>
+        <w:t>pin</w:t>
+      </w:r>
+      <w:r>
+        <w:rPr>
+          <w:color w:val="000000" w:themeColor="text1"/>
+          <w:szCs w:val="28"/>
+        </w:rPr>
+        <w:t xml:space="preserve"> </w:t>
+      </w:r>
+      <w:r>
+        <w:rPr>
+          <w:color w:val="000000" w:themeColor="text1"/>
+          <w:szCs w:val="28"/>
+        </w:rPr>
+        <w:t xml:space="preserve">και με ένα ολοκληρωμένο μπορούμε να λειτουργήσουμε πλήρως 2 </w:t>
+      </w:r>
+      <w:r>
+        <w:rPr>
+          <w:color w:val="000000" w:themeColor="text1"/>
+          <w:szCs w:val="28"/>
+          <w:lang w:val="en-US"/>
+        </w:rPr>
+        <w:t>dc</w:t>
+      </w:r>
+      <w:r>
+        <w:rPr>
+          <w:color w:val="000000" w:themeColor="text1"/>
+          <w:szCs w:val="28"/>
+        </w:rPr>
+        <w:t xml:space="preserve"> </w:t>
+      </w:r>
+      <w:r>
+        <w:rPr>
+          <w:color w:val="000000" w:themeColor="text1"/>
+          <w:szCs w:val="28"/>
+          <w:lang w:val="en-US"/>
+        </w:rPr>
+        <w:t>motors</w:t>
+      </w:r>
+      <w:r>
+        <w:rPr>
+          <w:color w:val="000000" w:themeColor="text1"/>
+          <w:szCs w:val="28"/>
+        </w:rPr>
+        <w:t xml:space="preserve">  </w:t>
+      </w:r>
+    </w:p>
+    <w:p>
+      <w:pPr>
+        <w:jc w:val="center"/>
+        <w:rPr>
+          <w:color w:val="000000" w:themeColor="text1"/>
+          <w:szCs w:val="28"/>
+        </w:rPr>
+      </w:pPr>
+      <w:r>
+        <w:rPr>
+          <w:noProof/>
+          <w:lang w:eastAsia="el-GR"/>
+        </w:rPr>
+        <w:drawing>
+          <wp:inline distT="0" distB="0" distL="0" distR="0" wp14:anchorId="646BF914" wp14:editId="1D3F6E7A">
+            <wp:extent cx="3406140" cy="2555875"/>
+            <wp:effectExtent l="0" t="0" r="3810" b="0"/>
+            <wp:docPr id="29" name="Picture 29" descr="Αποτέλεσμα εικόνας για l293d"/>
+            <wp:cNvGraphicFramePr>
+              <a:graphicFrameLocks xmlns:a="http://schemas.openxmlformats.org/drawingml/2006/main" noChangeAspect="1"/>
+            </wp:cNvGraphicFramePr>
+            <a:graphic xmlns:a="http://schemas.openxmlformats.org/drawingml/2006/main">
+              <a:graphicData uri="http://schemas.openxmlformats.org/drawingml/2006/picture">
+                <pic:pic xmlns:pic="http://schemas.openxmlformats.org/drawingml/2006/picture">
+                  <pic:nvPicPr>
+                    <pic:cNvPr id="0" name="Picture 7" descr="Αποτέλεσμα εικόνας για l293d"/>
+                    <pic:cNvPicPr>
+                      <a:picLocks noChangeAspect="1" noChangeArrowheads="1"/>
+                    </pic:cNvPicPr>
+                  </pic:nvPicPr>
+                  <pic:blipFill>
+                    <a:blip r:embed="rId43">
+                      <a:extLst>
+                        <a:ext uri="{28A0092B-C50C-407E-A947-70E740481C1C}">
+                          <a14:useLocalDpi xmlns:a14="http://schemas.microsoft.com/office/drawing/2010/main" val="0"/>
+                        </a:ext>
+                      </a:extLst>
+                    </a:blip>
+                    <a:srcRect/>
+                    <a:stretch>
+                      <a:fillRect/>
+                    </a:stretch>
+                  </pic:blipFill>
+                  <pic:spPr bwMode="auto">
+                    <a:xfrm>
+                      <a:off x="0" y="0"/>
+                      <a:ext cx="3406140" cy="2555875"/>
+                    </a:xfrm>
+                    <a:prstGeom prst="rect">
+                      <a:avLst/>
+                    </a:prstGeom>
+                    <a:noFill/>
+                    <a:ln>
+                      <a:noFill/>
+                    </a:ln>
+                  </pic:spPr>
+                </pic:pic>
+              </a:graphicData>
+            </a:graphic>
+          </wp:inline>
+        </w:drawing>
+      </w:r>
+    </w:p>
+    <w:p>
+      <w:pPr>
+        <w:rPr>
+          <w:color w:val="000000" w:themeColor="text1"/>
+          <w:szCs w:val="28"/>
+        </w:rPr>
+      </w:pPr>
+      <w:r>
+        <w:rPr>
+          <w:color w:val="000000" w:themeColor="text1"/>
+          <w:szCs w:val="28"/>
+        </w:rPr>
+        <w:t xml:space="preserve"> </w:t>
+      </w:r>
+      <w:r>
+        <w:rPr>
+          <w:color w:val="000000" w:themeColor="text1"/>
+          <w:szCs w:val="28"/>
+        </w:rPr>
+        <w:t xml:space="preserve">  </w:t>
+      </w:r>
+    </w:p>
+    <w:p>
+      <w:pPr>
+        <w:rPr>
+          <w:color w:val="000000" w:themeColor="text1"/>
+          <w:szCs w:val="28"/>
+        </w:rPr>
+      </w:pPr>
+    </w:p>
+    <w:p>
+      <w:pPr>
+        <w:jc w:val="center"/>
+        <w:rPr>
+          <w:color w:val="000000" w:themeColor="text1"/>
+          <w:szCs w:val="28"/>
+        </w:rPr>
+      </w:pPr>
+      <w:r>
+        <w:rPr>
+          <w:noProof/>
+          <w:lang w:eastAsia="el-GR"/>
+        </w:rPr>
+        <w:lastRenderedPageBreak/>
+        <w:drawing>
+          <wp:inline distT="0" distB="0" distL="0" distR="0">
+            <wp:extent cx="3310890" cy="3406078"/>
+            <wp:effectExtent l="0" t="0" r="3810" b="4445"/>
+            <wp:docPr id="35" name="Picture 35" descr="Xe điều khiển từ xa (DRIFT) sử dụng NRF24L01 - Kết hợp với ..."/>
+            <wp:cNvGraphicFramePr>
+              <a:graphicFrameLocks xmlns:a="http://schemas.openxmlformats.org/drawingml/2006/main" noChangeAspect="1"/>
+            </wp:cNvGraphicFramePr>
+            <a:graphic xmlns:a="http://schemas.openxmlformats.org/drawingml/2006/main">
+              <a:graphicData uri="http://schemas.openxmlformats.org/drawingml/2006/picture">
+                <pic:pic xmlns:pic="http://schemas.openxmlformats.org/drawingml/2006/picture">
+                  <pic:nvPicPr>
+                    <pic:cNvPr id="0" name="Picture 16" descr="Xe điều khiển từ xa (DRIFT) sử dụng NRF24L01 - Kết hợp với ..."/>
+                    <pic:cNvPicPr>
+                      <a:picLocks noChangeAspect="1" noChangeArrowheads="1"/>
+                    </pic:cNvPicPr>
+                  </pic:nvPicPr>
+                  <pic:blipFill>
+                    <a:blip r:embed="rId44">
+                      <a:extLst>
+                        <a:ext uri="{28A0092B-C50C-407E-A947-70E740481C1C}">
+                          <a14:useLocalDpi xmlns:a14="http://schemas.microsoft.com/office/drawing/2010/main" val="0"/>
+                        </a:ext>
+                      </a:extLst>
+                    </a:blip>
+                    <a:srcRect/>
+                    <a:stretch>
+                      <a:fillRect/>
+                    </a:stretch>
+                  </pic:blipFill>
+                  <pic:spPr bwMode="auto">
+                    <a:xfrm>
+                      <a:off x="0" y="0"/>
+                      <a:ext cx="3344115" cy="3440258"/>
+                    </a:xfrm>
+                    <a:prstGeom prst="rect">
+                      <a:avLst/>
+                    </a:prstGeom>
+                    <a:noFill/>
+                    <a:ln>
+                      <a:noFill/>
+                    </a:ln>
+                  </pic:spPr>
+                </pic:pic>
+              </a:graphicData>
+            </a:graphic>
+          </wp:inline>
+        </w:drawing>
+      </w:r>
+    </w:p>
+    <w:p>
+      <w:pPr>
+        <w:rPr>
+          <w:color w:val="000000" w:themeColor="text1"/>
+          <w:szCs w:val="28"/>
+        </w:rPr>
+      </w:pPr>
+      <w:r>
+        <w:rPr>
+          <w:color w:val="000000" w:themeColor="text1"/>
+          <w:szCs w:val="28"/>
+        </w:rPr>
+        <w:t xml:space="preserve">Τέλος το </w:t>
+      </w:r>
+      <w:r>
+        <w:rPr>
+          <w:color w:val="000000" w:themeColor="text1"/>
+          <w:szCs w:val="28"/>
+          <w:lang w:val="en-US"/>
+        </w:rPr>
+        <w:t>L</w:t>
+      </w:r>
+      <w:r>
+        <w:rPr>
+          <w:color w:val="000000" w:themeColor="text1"/>
+          <w:szCs w:val="28"/>
+        </w:rPr>
+        <w:t xml:space="preserve">298Ν </w:t>
+      </w:r>
+      <w:r>
+        <w:rPr>
+          <w:color w:val="000000" w:themeColor="text1"/>
+          <w:szCs w:val="28"/>
+        </w:rPr>
+        <w:t>είναι αρκετά ποιο σύνθετο</w:t>
+      </w:r>
+      <w:r>
+        <w:rPr>
+          <w:color w:val="000000" w:themeColor="text1"/>
+          <w:szCs w:val="28"/>
+        </w:rPr>
+        <w:t xml:space="preserve"> </w:t>
+      </w:r>
+      <w:r>
+        <w:rPr>
+          <w:color w:val="000000" w:themeColor="text1"/>
+          <w:szCs w:val="28"/>
+        </w:rPr>
+        <w:t xml:space="preserve">αλλά η αρχή λειτουργίας του είναι σχεδόν ιδιά με αυτή του </w:t>
+      </w:r>
+      <w:r>
+        <w:rPr>
+          <w:color w:val="000000" w:themeColor="text1"/>
+          <w:szCs w:val="28"/>
+          <w:lang w:val="en-US"/>
+        </w:rPr>
+        <w:t>L</w:t>
+      </w:r>
+      <w:r>
+        <w:rPr>
+          <w:color w:val="000000" w:themeColor="text1"/>
+          <w:szCs w:val="28"/>
+        </w:rPr>
+        <w:t>293</w:t>
+      </w:r>
+      <w:r>
+        <w:rPr>
+          <w:color w:val="000000" w:themeColor="text1"/>
+          <w:szCs w:val="28"/>
+          <w:lang w:val="en-US"/>
+        </w:rPr>
+        <w:t>D</w:t>
+      </w:r>
+      <w:r>
+        <w:rPr>
+          <w:color w:val="000000" w:themeColor="text1"/>
+          <w:szCs w:val="28"/>
+        </w:rPr>
+        <w:t>.  Αντίθετα με το προηγούμενό όμως το συγκεκριμένο μπορεί να αντέξει έως και 46</w:t>
+      </w:r>
+      <w:r>
+        <w:rPr>
+          <w:color w:val="000000" w:themeColor="text1"/>
+          <w:szCs w:val="28"/>
+          <w:lang w:val="en-US"/>
+        </w:rPr>
+        <w:t>V</w:t>
+      </w:r>
+      <w:r>
+        <w:rPr>
+          <w:color w:val="000000" w:themeColor="text1"/>
+          <w:szCs w:val="28"/>
+        </w:rPr>
+        <w:t xml:space="preserve"> </w:t>
+      </w:r>
+      <w:r>
+        <w:rPr>
+          <w:color w:val="000000" w:themeColor="text1"/>
+          <w:szCs w:val="28"/>
+        </w:rPr>
+        <w:t>τάση και 4</w:t>
+      </w:r>
+      <w:r>
+        <w:rPr>
+          <w:color w:val="000000" w:themeColor="text1"/>
+          <w:szCs w:val="28"/>
+          <w:lang w:val="en-US"/>
+        </w:rPr>
+        <w:t>A</w:t>
+      </w:r>
+      <w:r>
+        <w:rPr>
+          <w:color w:val="000000" w:themeColor="text1"/>
+          <w:szCs w:val="28"/>
+        </w:rPr>
+        <w:t xml:space="preserve"> </w:t>
+      </w:r>
+      <w:r>
+        <w:rPr>
+          <w:color w:val="000000" w:themeColor="text1"/>
+          <w:szCs w:val="28"/>
+        </w:rPr>
+        <w:t>ρεύμα</w:t>
+      </w:r>
+    </w:p>
+    <w:p>
+      <w:pPr>
+        <w:rPr>
+          <w:color w:val="000000" w:themeColor="text1"/>
+          <w:szCs w:val="28"/>
+          <w:lang w:val="en-US"/>
+        </w:rPr>
+      </w:pPr>
+      <w:r>
+        <w:rPr>
+          <w:noProof/>
+          <w:lang w:eastAsia="el-GR"/>
+        </w:rPr>
+        <w:drawing>
+          <wp:inline distT="0" distB="0" distL="0" distR="0" wp14:anchorId="161EC71E" wp14:editId="39057014">
+            <wp:extent cx="5274310" cy="3749040"/>
+            <wp:effectExtent l="0" t="0" r="2540" b="3810"/>
+            <wp:docPr id="36" name="Picture 36"/>
+            <wp:cNvGraphicFramePr>
+              <a:graphicFrameLocks xmlns:a="http://schemas.openxmlformats.org/drawingml/2006/main" noChangeAspect="1"/>
+            </wp:cNvGraphicFramePr>
+            <a:graphic xmlns:a="http://schemas.openxmlformats.org/drawingml/2006/main">
+              <a:graphicData uri="http://schemas.openxmlformats.org/drawingml/2006/picture">
+                <pic:pic xmlns:pic="http://schemas.openxmlformats.org/drawingml/2006/picture">
+                  <pic:nvPicPr>
+                    <pic:cNvPr id="1" name=""/>
+                    <pic:cNvPicPr/>
+                  </pic:nvPicPr>
+                  <pic:blipFill>
+                    <a:blip r:embed="rId45"/>
+                    <a:stretch>
+                      <a:fillRect/>
+                    </a:stretch>
+                  </pic:blipFill>
+                  <pic:spPr>
+                    <a:xfrm>
+                      <a:off x="0" y="0"/>
+                      <a:ext cx="5274310" cy="3749040"/>
+                    </a:xfrm>
+                    <a:prstGeom prst="rect">
+                      <a:avLst/>
+                    </a:prstGeom>
+                  </pic:spPr>
+                </pic:pic>
+              </a:graphicData>
+            </a:graphic>
+          </wp:inline>
+        </w:drawing>
+      </w:r>
+    </w:p>
+    <w:p>
+      <w:pPr>
+        <w:rPr>
+          <w:color w:val="000000" w:themeColor="text1"/>
+          <w:szCs w:val="28"/>
+        </w:rPr>
+      </w:pPr>
+      <w:r>
+        <w:rPr>
+          <w:color w:val="000000" w:themeColor="text1"/>
+          <w:szCs w:val="28"/>
+        </w:rPr>
+        <w:lastRenderedPageBreak/>
+        <w:t xml:space="preserve">Αρχίσαμε και δοκιμάζαμε το </w:t>
+      </w:r>
+      <w:r>
+        <w:rPr>
+          <w:color w:val="000000" w:themeColor="text1"/>
+          <w:szCs w:val="28"/>
+          <w:lang w:val="en-US"/>
+        </w:rPr>
+        <w:t>Hardware</w:t>
+      </w:r>
+      <w:r>
+        <w:rPr>
+          <w:color w:val="000000" w:themeColor="text1"/>
+          <w:szCs w:val="28"/>
+        </w:rPr>
+        <w:t xml:space="preserve"> </w:t>
+      </w:r>
+      <w:r>
+        <w:rPr>
+          <w:color w:val="000000" w:themeColor="text1"/>
+          <w:szCs w:val="28"/>
+        </w:rPr>
+        <w:t xml:space="preserve">ξεχωριστά για να δούμε αν δουλεύει σωστά. </w:t>
+      </w:r>
+      <w:r>
+        <w:rPr>
+          <w:color w:val="000000" w:themeColor="text1"/>
+          <w:szCs w:val="28"/>
+        </w:rPr>
+        <w:t>Βάλαμε μπροστά τα μοτέρ</w:t>
+      </w:r>
+      <w:r>
+        <w:rPr>
+          <w:color w:val="000000" w:themeColor="text1"/>
+          <w:szCs w:val="28"/>
+        </w:rPr>
+        <w:t>,</w:t>
+      </w:r>
+      <w:r>
+        <w:rPr>
+          <w:color w:val="000000" w:themeColor="text1"/>
+          <w:szCs w:val="28"/>
+        </w:rPr>
+        <w:t xml:space="preserve"> μετρήσαμε φωτιά με τους αισθητήρες και αρχίσαμε να σκεπτόμαστε πως θα το υλοποιήσουμε.</w:t>
+      </w:r>
+    </w:p>
+    <w:p>
+      <w:pPr>
+        <w:rPr>
+          <w:color w:val="000000" w:themeColor="text1"/>
+          <w:szCs w:val="28"/>
+        </w:rPr>
+      </w:pPr>
+      <w:r>
+        <w:rPr>
+          <w:color w:val="000000" w:themeColor="text1"/>
+          <w:szCs w:val="28"/>
+        </w:rPr>
+        <w:t xml:space="preserve">Το όχημα το οποίο θα διαμορφώναμε ήταν ένα πυροσβεστικό που κινούνταν με ένα ενσύρματο χειριστήριο. Το ξεβιδώσαμε και αρχίσαμε να παρατηρούμε τους μηχανισμούς που είχε για να </w:t>
+      </w:r>
+      <w:r>
+        <w:rPr>
+          <w:color w:val="000000" w:themeColor="text1"/>
+          <w:szCs w:val="28"/>
+        </w:rPr>
+        <w:t>κινείτε</w:t>
+      </w:r>
+      <w:r>
+        <w:rPr>
+          <w:color w:val="000000" w:themeColor="text1"/>
+          <w:szCs w:val="28"/>
+        </w:rPr>
+        <w:t xml:space="preserve"> και για να </w:t>
+      </w:r>
+      <w:r>
+        <w:rPr>
+          <w:color w:val="000000" w:themeColor="text1"/>
+          <w:szCs w:val="28"/>
+        </w:rPr>
+        <w:t>στριβεί</w:t>
+      </w:r>
+      <w:r>
+        <w:rPr>
+          <w:color w:val="000000" w:themeColor="text1"/>
+          <w:szCs w:val="28"/>
+        </w:rPr>
+        <w:t xml:space="preserve"> </w:t>
+      </w:r>
+      <w:r>
+        <w:rPr>
+          <w:color w:val="000000" w:themeColor="text1"/>
+          <w:szCs w:val="28"/>
+        </w:rPr>
+        <w:t>καθώς</w:t>
+      </w:r>
+      <w:r>
+        <w:rPr>
+          <w:color w:val="000000" w:themeColor="text1"/>
+          <w:szCs w:val="28"/>
+        </w:rPr>
+        <w:t xml:space="preserve"> </w:t>
+      </w:r>
+      <w:r>
+        <w:rPr>
+          <w:color w:val="000000" w:themeColor="text1"/>
+          <w:szCs w:val="28"/>
+        </w:rPr>
+        <w:t>είχε</w:t>
+      </w:r>
+      <w:r>
+        <w:rPr>
+          <w:color w:val="000000" w:themeColor="text1"/>
+          <w:szCs w:val="28"/>
+        </w:rPr>
+        <w:t xml:space="preserve"> ένα </w:t>
+      </w:r>
+      <w:r>
+        <w:rPr>
+          <w:color w:val="000000" w:themeColor="text1"/>
+          <w:szCs w:val="28"/>
+        </w:rPr>
+        <w:t>πρόβλημα</w:t>
+      </w:r>
+      <w:r>
+        <w:rPr>
+          <w:color w:val="000000" w:themeColor="text1"/>
+          <w:szCs w:val="28"/>
+        </w:rPr>
+        <w:t xml:space="preserve"> με το </w:t>
+      </w:r>
+      <w:r>
+        <w:rPr>
+          <w:color w:val="000000" w:themeColor="text1"/>
+          <w:szCs w:val="28"/>
+        </w:rPr>
+        <w:t xml:space="preserve">στρίψιμο. Το σύστημα στροφής του λειτουργούσε με έναν </w:t>
+      </w:r>
+      <w:r>
+        <w:rPr>
+          <w:color w:val="000000" w:themeColor="text1"/>
+          <w:szCs w:val="28"/>
+          <w:lang w:val="en-US"/>
+        </w:rPr>
+        <w:t>dc</w:t>
+      </w:r>
+      <w:r>
+        <w:rPr>
+          <w:color w:val="000000" w:themeColor="text1"/>
+          <w:szCs w:val="28"/>
+        </w:rPr>
+        <w:t xml:space="preserve"> </w:t>
+      </w:r>
+      <w:r>
+        <w:rPr>
+          <w:color w:val="000000" w:themeColor="text1"/>
+          <w:szCs w:val="28"/>
+        </w:rPr>
+        <w:t xml:space="preserve">κινητήρα </w:t>
+      </w:r>
+      <w:r>
+        <w:rPr>
+          <w:color w:val="000000" w:themeColor="text1"/>
+          <w:szCs w:val="28"/>
+        </w:rPr>
+        <w:t>ο οποίος για κάποιο λόγο κόλλαγε και δεν έστριβε.</w:t>
+      </w:r>
+      <w:r>
+        <w:rPr>
+          <w:color w:val="000000" w:themeColor="text1"/>
+          <w:szCs w:val="28"/>
+        </w:rPr>
+        <w:t xml:space="preserve"> </w:t>
+      </w:r>
+      <w:r>
+        <w:rPr>
+          <w:color w:val="000000" w:themeColor="text1"/>
+          <w:szCs w:val="28"/>
+        </w:rPr>
+        <w:t xml:space="preserve">Έτσι σκεφτήκαμε να αλλάξουμε </w:t>
+      </w:r>
+      <w:r>
+        <w:rPr>
+          <w:color w:val="000000" w:themeColor="text1"/>
+          <w:szCs w:val="28"/>
+          <w:lang w:val="en-US"/>
+        </w:rPr>
+        <w:t>dc</w:t>
+      </w:r>
+      <w:r>
+        <w:rPr>
+          <w:color w:val="000000" w:themeColor="text1"/>
+          <w:szCs w:val="28"/>
+        </w:rPr>
+        <w:t xml:space="preserve"> </w:t>
+      </w:r>
+      <w:r>
+        <w:rPr>
+          <w:color w:val="000000" w:themeColor="text1"/>
+          <w:szCs w:val="28"/>
+        </w:rPr>
+        <w:t xml:space="preserve">κινητήρα η και να αλλάξουμε το σύστημα με ένα </w:t>
+      </w:r>
+      <w:r>
+        <w:rPr>
+          <w:color w:val="000000" w:themeColor="text1"/>
+          <w:szCs w:val="28"/>
+          <w:lang w:val="en-US"/>
+        </w:rPr>
+        <w:t>Servo</w:t>
+      </w:r>
+      <w:r>
+        <w:rPr>
+          <w:color w:val="000000" w:themeColor="text1"/>
+          <w:szCs w:val="28"/>
+        </w:rPr>
+        <w:t>.</w:t>
+      </w:r>
+    </w:p>
+    <w:p>
+      <w:pPr>
+        <w:rPr>
+          <w:color w:val="000000" w:themeColor="text1"/>
+          <w:szCs w:val="28"/>
+        </w:rPr>
+      </w:pPr>
+    </w:p>
+    <w:p>
+      <w:pPr>
+        <w:rPr>
+          <w:color w:val="000000" w:themeColor="text1"/>
+          <w:szCs w:val="28"/>
+        </w:rPr>
+      </w:pPr>
+    </w:p>
+    <w:p>
+      <w:pPr>
+        <w:rPr>
+          <w:color w:val="000000" w:themeColor="text1"/>
+          <w:szCs w:val="28"/>
+        </w:rPr>
+      </w:pPr>
+    </w:p>
+    <w:p>
+      <w:pPr>
+        <w:rPr>
+          <w:color w:val="000000" w:themeColor="text1"/>
+          <w:szCs w:val="28"/>
+        </w:rPr>
+      </w:pPr>
+    </w:p>
+    <w:p>
+      <w:pPr>
+        <w:rPr>
+          <w:color w:val="000000" w:themeColor="text1"/>
+          <w:szCs w:val="28"/>
+        </w:rPr>
+      </w:pPr>
+    </w:p>
+    <w:p>
+      <w:pPr>
+        <w:rPr>
+          <w:color w:val="000000" w:themeColor="text1"/>
+          <w:szCs w:val="28"/>
+        </w:rPr>
+      </w:pPr>
+    </w:p>
+    <w:p>
+      <w:pPr>
+        <w:rPr>
+          <w:color w:val="000000" w:themeColor="text1"/>
+          <w:szCs w:val="28"/>
+          <w:lang w:val="en-US"/>
+        </w:rPr>
+      </w:pPr>
+      <w:r>
+        <w:rPr>
+          <w:color w:val="000000" w:themeColor="text1"/>
+          <w:szCs w:val="28"/>
+        </w:rPr>
+        <w:t xml:space="preserve"> </w:t>
+      </w:r>
+      <w:proofErr w:type="gramStart"/>
+      <w:r>
+        <w:rPr>
+          <w:color w:val="000000" w:themeColor="text1"/>
+          <w:szCs w:val="28"/>
+          <w:lang w:val="en-US"/>
+        </w:rPr>
+        <w:t>v</w:t>
+      </w:r>
+      <w:proofErr w:type="gramEnd"/>
+    </w:p>
+    <w:p>
+      <w:pPr>
+        <w:rPr>
+          <w:color w:val="000000" w:themeColor="text1"/>
+          <w:szCs w:val="28"/>
+        </w:rPr>
+      </w:pPr>
+    </w:p>
+    <w:p>
+      <w:pPr>
+        <w:rPr>
+          <w:color w:val="000000" w:themeColor="text1"/>
+          <w:szCs w:val="28"/>
+        </w:rPr>
+      </w:pPr>
+    </w:p>
+    <w:p>
+      <w:pPr>
+        <w:rPr>
+          <w:color w:val="000000" w:themeColor="text1"/>
+          <w:szCs w:val="28"/>
+        </w:rPr>
+      </w:pPr>
+    </w:p>
+    <w:p>
+      <w:pPr>
+        <w:rPr>
+          <w:color w:val="000000" w:themeColor="text1"/>
+          <w:szCs w:val="28"/>
+        </w:rPr>
+      </w:pPr>
+    </w:p>
+    <w:p>
+      <w:pPr>
+        <w:rPr>
+          <w:color w:val="000000" w:themeColor="text1"/>
+          <w:szCs w:val="28"/>
+        </w:rPr>
+      </w:pPr>
+    </w:p>
+    <w:p>
+      <w:pPr>
+        <w:rPr>
+          <w:color w:val="000000" w:themeColor="text1"/>
+          <w:szCs w:val="28"/>
+        </w:rPr>
+      </w:pPr>
+    </w:p>
+    <w:p>
+      <w:pPr>
+        <w:rPr>
+          <w:color w:val="000000" w:themeColor="text1"/>
+          <w:szCs w:val="28"/>
+        </w:rPr>
+      </w:pPr>
+    </w:p>
+    <w:p>
+      <w:pPr>
+        <w:rPr>
+          <w:color w:val="000000" w:themeColor="text1"/>
+          <w:szCs w:val="28"/>
+        </w:rPr>
+      </w:pPr>
+    </w:p>
+    <w:p>
+      <w:pPr>
+        <w:rPr>
+          <w:color w:val="000000" w:themeColor="text1"/>
+          <w:szCs w:val="28"/>
+        </w:rPr>
+      </w:pPr>
+    </w:p>
     <w:p>
       <w:pPr>
         <w:pStyle w:val="Heading1"/>
       </w:pPr>
-      <w:bookmarkStart w:id="22" w:name="_Toc501112772"/>
-      <w:r>
-        <w:t>Λίστα Υλικών</w:t>
-      </w:r>
-      <w:bookmarkEnd w:id="22"/>
-      <w:r>
-        <w:t xml:space="preserve">  </w:t>
-      </w:r>
-    </w:p>
-    <w:p/>
-    <w:p>
-      <w:r>
-        <w:t xml:space="preserve">Από τα παραπάνω μας προέκυψε μια λίστα εξαρτημάτων που χρειαζόμασταν για να υλοποιήσουμε το </w:t>
-      </w:r>
-      <w:r>
-        <w:rPr>
-          <w:lang w:val="en-US"/>
-        </w:rPr>
-        <w:t>project</w:t>
-      </w:r>
-      <w:r>
-        <w:t>.</w:t>
-      </w:r>
-    </w:p>
-    <w:p>
-      <w:r>
-        <w:t>1</w:t>
-      </w:r>
-      <w:r>
-        <w:t xml:space="preserve"> </w:t>
-      </w:r>
-      <w:r>
-        <w:t>–</w:t>
-      </w:r>
-      <w:r>
-        <w:t xml:space="preserve"> </w:t>
-      </w:r>
-      <w:r>
-        <w:rPr>
-          <w:lang w:val="en-US"/>
-        </w:rPr>
-        <w:t>Flame</w:t>
-      </w:r>
-      <w:r>
-        <w:t xml:space="preserve"> </w:t>
-      </w:r>
-      <w:r>
-        <w:rPr>
-          <w:lang w:val="en-US"/>
-        </w:rPr>
-        <w:t>sensor</w:t>
-      </w:r>
-      <w:r>
-        <w:t xml:space="preserve"> 5 </w:t>
-      </w:r>
-      <w:r>
-        <w:rPr>
-          <w:lang w:val="en-US"/>
-        </w:rPr>
-        <w:t>Channel</w:t>
-      </w:r>
-      <w:r>
-        <w:t>s</w:t>
-      </w:r>
-      <w:r>
-        <w:t xml:space="preserve"> </w:t>
-      </w:r>
-      <w:r>
-        <w:t>των οποίο θα τοποθετήσουμε στο μπροστά μέρος οχήματος</w:t>
-      </w:r>
-      <w:bookmarkStart w:id="23" w:name="_GoBack"/>
-      <w:bookmarkEnd w:id="23"/>
-      <w:r>
-        <w:t xml:space="preserve"> </w:t>
-      </w:r>
-    </w:p>
-    <w:p/>
-    <w:p/>
-    <w:p>
-      <w:pPr>
-        <w:rPr>
-          <w:color w:val="000000" w:themeColor="text1"/>
-          <w:szCs w:val="28"/>
-        </w:rPr>
-      </w:pPr>
-    </w:p>
-    <w:p>
-      <w:pPr>
-        <w:rPr>
-          <w:color w:val="000000" w:themeColor="text1"/>
-          <w:szCs w:val="28"/>
-        </w:rPr>
-      </w:pPr>
-    </w:p>
-    <w:p/>
-    <w:p>
-      <w:pPr>
-        <w:rPr>
-          <w:color w:val="000000" w:themeColor="text1"/>
-          <w:szCs w:val="28"/>
-        </w:rPr>
-      </w:pPr>
-    </w:p>
-    <w:p>
-      <w:pPr>
-        <w:rPr>
-          <w:color w:val="000000" w:themeColor="text1"/>
-          <w:szCs w:val="28"/>
-        </w:rPr>
-      </w:pPr>
+      <w:bookmarkStart w:id="25" w:name="_Toc501112775"/>
+      <w:r>
+        <w:lastRenderedPageBreak/>
+        <w:t xml:space="preserve">Το </w:t>
+      </w:r>
+      <w:r>
+        <w:rPr>
+          <w:lang w:val="en-US"/>
+        </w:rPr>
+        <w:t>Software</w:t>
+      </w:r>
+      <w:bookmarkEnd w:id="25"/>
     </w:p>
     <w:p>
       <w:pPr>
@@ -7062,20 +10169,213 @@
       <w:pPr>
         <w:pStyle w:val="Heading1"/>
       </w:pPr>
-      <w:bookmarkStart w:id="24" w:name="_Toc501112773"/>
-      <w:r>
-        <w:lastRenderedPageBreak/>
+      <w:bookmarkStart w:id="26" w:name="_Toc501112773"/>
+      <w:bookmarkStart w:id="27" w:name="_Toc501112776"/>
+      <w:r>
+        <w:t>Συναρμολόγηση</w:t>
+      </w:r>
+      <w:bookmarkEnd w:id="27"/>
+    </w:p>
+    <w:p>
+      <w:pPr>
+        <w:rPr>
+          <w:color w:val="000000" w:themeColor="text1"/>
+          <w:szCs w:val="28"/>
+        </w:rPr>
+      </w:pPr>
+    </w:p>
+    <w:p>
+      <w:pPr>
+        <w:rPr>
+          <w:color w:val="000000" w:themeColor="text1"/>
+          <w:szCs w:val="28"/>
+        </w:rPr>
+      </w:pPr>
+    </w:p>
+    <w:p>
+      <w:pPr>
+        <w:rPr>
+          <w:color w:val="000000" w:themeColor="text1"/>
+          <w:szCs w:val="28"/>
+        </w:rPr>
+      </w:pPr>
+    </w:p>
+    <w:p>
+      <w:pPr>
+        <w:rPr>
+          <w:color w:val="000000" w:themeColor="text1"/>
+          <w:szCs w:val="28"/>
+        </w:rPr>
+      </w:pPr>
+    </w:p>
+    <w:p>
+      <w:pPr>
+        <w:rPr>
+          <w:color w:val="000000" w:themeColor="text1"/>
+          <w:szCs w:val="28"/>
+        </w:rPr>
+      </w:pPr>
+    </w:p>
+    <w:p>
+      <w:pPr>
+        <w:rPr>
+          <w:color w:val="000000" w:themeColor="text1"/>
+          <w:szCs w:val="28"/>
+        </w:rPr>
+      </w:pPr>
+    </w:p>
+    <w:p>
+      <w:pPr>
+        <w:rPr>
+          <w:color w:val="000000" w:themeColor="text1"/>
+          <w:szCs w:val="28"/>
+        </w:rPr>
+      </w:pPr>
+    </w:p>
+    <w:p>
+      <w:pPr>
+        <w:rPr>
+          <w:color w:val="000000" w:themeColor="text1"/>
+          <w:szCs w:val="28"/>
+        </w:rPr>
+      </w:pPr>
+    </w:p>
+    <w:p>
+      <w:pPr>
+        <w:rPr>
+          <w:color w:val="000000" w:themeColor="text1"/>
+          <w:szCs w:val="28"/>
+        </w:rPr>
+      </w:pPr>
+    </w:p>
+    <w:p>
+      <w:pPr>
+        <w:rPr>
+          <w:color w:val="000000" w:themeColor="text1"/>
+          <w:szCs w:val="28"/>
+        </w:rPr>
+      </w:pPr>
+    </w:p>
+    <w:p>
+      <w:pPr>
+        <w:rPr>
+          <w:color w:val="000000" w:themeColor="text1"/>
+          <w:szCs w:val="28"/>
+        </w:rPr>
+      </w:pPr>
+    </w:p>
+    <w:p>
+      <w:pPr>
+        <w:rPr>
+          <w:color w:val="000000" w:themeColor="text1"/>
+          <w:szCs w:val="28"/>
+        </w:rPr>
+      </w:pPr>
+    </w:p>
+    <w:p>
+      <w:pPr>
+        <w:rPr>
+          <w:color w:val="000000" w:themeColor="text1"/>
+          <w:szCs w:val="28"/>
+        </w:rPr>
+      </w:pPr>
+    </w:p>
+    <w:p>
+      <w:pPr>
+        <w:rPr>
+          <w:color w:val="000000" w:themeColor="text1"/>
+          <w:szCs w:val="28"/>
+        </w:rPr>
+      </w:pPr>
+    </w:p>
+    <w:p>
+      <w:pPr>
+        <w:rPr>
+          <w:color w:val="000000" w:themeColor="text1"/>
+          <w:szCs w:val="28"/>
+        </w:rPr>
+      </w:pPr>
+    </w:p>
+    <w:p>
+      <w:pPr>
+        <w:rPr>
+          <w:color w:val="000000" w:themeColor="text1"/>
+          <w:szCs w:val="28"/>
+        </w:rPr>
+      </w:pPr>
+    </w:p>
+    <w:p>
+      <w:pPr>
+        <w:rPr>
+          <w:color w:val="000000" w:themeColor="text1"/>
+          <w:szCs w:val="28"/>
+        </w:rPr>
+      </w:pPr>
+    </w:p>
+    <w:p>
+      <w:pPr>
+        <w:rPr>
+          <w:color w:val="000000" w:themeColor="text1"/>
+          <w:szCs w:val="28"/>
+        </w:rPr>
+      </w:pPr>
+    </w:p>
+    <w:p>
+      <w:pPr>
+        <w:rPr>
+          <w:color w:val="000000" w:themeColor="text1"/>
+          <w:szCs w:val="28"/>
+        </w:rPr>
+      </w:pPr>
+    </w:p>
+    <w:p>
+      <w:pPr>
+        <w:rPr>
+          <w:color w:val="000000" w:themeColor="text1"/>
+          <w:szCs w:val="28"/>
+        </w:rPr>
+      </w:pPr>
+    </w:p>
+    <w:p>
+      <w:pPr>
+        <w:rPr>
+          <w:color w:val="000000" w:themeColor="text1"/>
+          <w:szCs w:val="28"/>
+        </w:rPr>
+      </w:pPr>
+    </w:p>
+    <w:p>
+      <w:pPr>
+        <w:rPr>
+          <w:color w:val="000000" w:themeColor="text1"/>
+          <w:szCs w:val="28"/>
+        </w:rPr>
+      </w:pPr>
+    </w:p>
+    <w:p>
+      <w:pPr>
+        <w:rPr>
+          <w:color w:val="000000" w:themeColor="text1"/>
+          <w:szCs w:val="28"/>
+        </w:rPr>
+      </w:pPr>
+    </w:p>
+    <w:p>
+      <w:pPr>
+        <w:rPr>
+          <w:color w:val="000000" w:themeColor="text1"/>
+          <w:szCs w:val="28"/>
+        </w:rPr>
+      </w:pPr>
+    </w:p>
+    <w:p>
+      <w:pPr>
+        <w:pStyle w:val="Heading1"/>
+      </w:pPr>
+      <w:r>
         <w:t>Προβλήματα…</w:t>
       </w:r>
-      <w:bookmarkEnd w:id="24"/>
-    </w:p>
-    <w:p>
-      <w:pPr>
-        <w:rPr>
-          <w:color w:val="000000" w:themeColor="text1"/>
-          <w:szCs w:val="28"/>
-        </w:rPr>
-      </w:pPr>
+      <w:bookmarkEnd w:id="26"/>
     </w:p>
     <w:p>
       <w:pPr>
@@ -7272,648 +10572,6 @@
     <w:p>
       <w:pPr>
         <w:pStyle w:val="Heading1"/>
-      </w:pPr>
-      <w:bookmarkStart w:id="25" w:name="_Toc501112774"/>
-      <w:r>
-        <w:t xml:space="preserve">Το </w:t>
-      </w:r>
-      <w:r>
-        <w:rPr>
-          <w:lang w:val="en-US"/>
-        </w:rPr>
-        <w:t>Hardware</w:t>
-      </w:r>
-      <w:bookmarkEnd w:id="25"/>
-    </w:p>
-    <w:p>
-      <w:pPr>
-        <w:rPr>
-          <w:color w:val="000000" w:themeColor="text1"/>
-          <w:szCs w:val="28"/>
-        </w:rPr>
-      </w:pPr>
-    </w:p>
-    <w:p>
-      <w:pPr>
-        <w:rPr>
-          <w:color w:val="000000" w:themeColor="text1"/>
-          <w:szCs w:val="28"/>
-        </w:rPr>
-      </w:pPr>
-    </w:p>
-    <w:p>
-      <w:pPr>
-        <w:rPr>
-          <w:color w:val="000000" w:themeColor="text1"/>
-          <w:szCs w:val="28"/>
-        </w:rPr>
-      </w:pPr>
-    </w:p>
-    <w:p>
-      <w:pPr>
-        <w:rPr>
-          <w:color w:val="000000" w:themeColor="text1"/>
-          <w:szCs w:val="28"/>
-        </w:rPr>
-      </w:pPr>
-    </w:p>
-    <w:p>
-      <w:pPr>
-        <w:rPr>
-          <w:color w:val="000000" w:themeColor="text1"/>
-          <w:szCs w:val="28"/>
-        </w:rPr>
-      </w:pPr>
-    </w:p>
-    <w:p>
-      <w:pPr>
-        <w:rPr>
-          <w:color w:val="000000" w:themeColor="text1"/>
-          <w:szCs w:val="28"/>
-        </w:rPr>
-      </w:pPr>
-    </w:p>
-    <w:p>
-      <w:pPr>
-        <w:rPr>
-          <w:color w:val="000000" w:themeColor="text1"/>
-          <w:szCs w:val="28"/>
-        </w:rPr>
-      </w:pPr>
-    </w:p>
-    <w:p>
-      <w:pPr>
-        <w:rPr>
-          <w:color w:val="000000" w:themeColor="text1"/>
-          <w:szCs w:val="28"/>
-        </w:rPr>
-      </w:pPr>
-    </w:p>
-    <w:p>
-      <w:pPr>
-        <w:rPr>
-          <w:color w:val="000000" w:themeColor="text1"/>
-          <w:szCs w:val="28"/>
-        </w:rPr>
-      </w:pPr>
-    </w:p>
-    <w:p>
-      <w:pPr>
-        <w:rPr>
-          <w:color w:val="000000" w:themeColor="text1"/>
-          <w:szCs w:val="28"/>
-        </w:rPr>
-      </w:pPr>
-    </w:p>
-    <w:p>
-      <w:pPr>
-        <w:rPr>
-          <w:color w:val="000000" w:themeColor="text1"/>
-          <w:szCs w:val="28"/>
-        </w:rPr>
-      </w:pPr>
-    </w:p>
-    <w:p>
-      <w:pPr>
-        <w:rPr>
-          <w:color w:val="000000" w:themeColor="text1"/>
-          <w:szCs w:val="28"/>
-        </w:rPr>
-      </w:pPr>
-    </w:p>
-    <w:p>
-      <w:pPr>
-        <w:rPr>
-          <w:color w:val="000000" w:themeColor="text1"/>
-          <w:szCs w:val="28"/>
-        </w:rPr>
-      </w:pPr>
-    </w:p>
-    <w:p>
-      <w:pPr>
-        <w:rPr>
-          <w:color w:val="000000" w:themeColor="text1"/>
-          <w:szCs w:val="28"/>
-        </w:rPr>
-      </w:pPr>
-    </w:p>
-    <w:p>
-      <w:pPr>
-        <w:rPr>
-          <w:color w:val="000000" w:themeColor="text1"/>
-          <w:szCs w:val="28"/>
-        </w:rPr>
-      </w:pPr>
-    </w:p>
-    <w:p>
-      <w:pPr>
-        <w:rPr>
-          <w:color w:val="000000" w:themeColor="text1"/>
-          <w:szCs w:val="28"/>
-        </w:rPr>
-      </w:pPr>
-    </w:p>
-    <w:p>
-      <w:pPr>
-        <w:rPr>
-          <w:color w:val="000000" w:themeColor="text1"/>
-          <w:szCs w:val="28"/>
-        </w:rPr>
-      </w:pPr>
-    </w:p>
-    <w:p>
-      <w:pPr>
-        <w:rPr>
-          <w:color w:val="000000" w:themeColor="text1"/>
-          <w:szCs w:val="28"/>
-        </w:rPr>
-      </w:pPr>
-    </w:p>
-    <w:p>
-      <w:pPr>
-        <w:rPr>
-          <w:color w:val="000000" w:themeColor="text1"/>
-          <w:szCs w:val="28"/>
-        </w:rPr>
-      </w:pPr>
-    </w:p>
-    <w:p>
-      <w:pPr>
-        <w:rPr>
-          <w:color w:val="000000" w:themeColor="text1"/>
-          <w:szCs w:val="28"/>
-        </w:rPr>
-      </w:pPr>
-    </w:p>
-    <w:p>
-      <w:pPr>
-        <w:rPr>
-          <w:color w:val="000000" w:themeColor="text1"/>
-          <w:szCs w:val="28"/>
-        </w:rPr>
-      </w:pPr>
-    </w:p>
-    <w:p>
-      <w:pPr>
-        <w:rPr>
-          <w:color w:val="000000" w:themeColor="text1"/>
-          <w:szCs w:val="28"/>
-        </w:rPr>
-      </w:pPr>
-    </w:p>
-    <w:p>
-      <w:pPr>
-        <w:rPr>
-          <w:color w:val="000000" w:themeColor="text1"/>
-          <w:szCs w:val="28"/>
-        </w:rPr>
-      </w:pPr>
-    </w:p>
-    <w:p>
-      <w:pPr>
-        <w:rPr>
-          <w:color w:val="000000" w:themeColor="text1"/>
-          <w:szCs w:val="28"/>
-        </w:rPr>
-      </w:pPr>
-    </w:p>
-    <w:p>
-      <w:pPr>
-        <w:rPr>
-          <w:color w:val="000000" w:themeColor="text1"/>
-          <w:szCs w:val="28"/>
-        </w:rPr>
-      </w:pPr>
-    </w:p>
-    <w:p>
-      <w:pPr>
-        <w:pStyle w:val="Heading1"/>
-      </w:pPr>
-      <w:bookmarkStart w:id="26" w:name="_Toc501112775"/>
-      <w:r>
-        <w:t xml:space="preserve">Το </w:t>
-      </w:r>
-      <w:r>
-        <w:rPr>
-          <w:lang w:val="en-US"/>
-        </w:rPr>
-        <w:t>Software</w:t>
-      </w:r>
-      <w:bookmarkEnd w:id="26"/>
-    </w:p>
-    <w:p>
-      <w:pPr>
-        <w:rPr>
-          <w:color w:val="000000" w:themeColor="text1"/>
-          <w:szCs w:val="28"/>
-        </w:rPr>
-      </w:pPr>
-    </w:p>
-    <w:p>
-      <w:pPr>
-        <w:rPr>
-          <w:color w:val="000000" w:themeColor="text1"/>
-          <w:szCs w:val="28"/>
-        </w:rPr>
-      </w:pPr>
-    </w:p>
-    <w:p>
-      <w:pPr>
-        <w:rPr>
-          <w:color w:val="000000" w:themeColor="text1"/>
-          <w:szCs w:val="28"/>
-        </w:rPr>
-      </w:pPr>
-    </w:p>
-    <w:p>
-      <w:pPr>
-        <w:rPr>
-          <w:color w:val="000000" w:themeColor="text1"/>
-          <w:szCs w:val="28"/>
-        </w:rPr>
-      </w:pPr>
-    </w:p>
-    <w:p>
-      <w:pPr>
-        <w:rPr>
-          <w:color w:val="000000" w:themeColor="text1"/>
-          <w:szCs w:val="28"/>
-        </w:rPr>
-      </w:pPr>
-    </w:p>
-    <w:p>
-      <w:pPr>
-        <w:rPr>
-          <w:color w:val="000000" w:themeColor="text1"/>
-          <w:szCs w:val="28"/>
-        </w:rPr>
-      </w:pPr>
-    </w:p>
-    <w:p>
-      <w:pPr>
-        <w:rPr>
-          <w:color w:val="000000" w:themeColor="text1"/>
-          <w:szCs w:val="28"/>
-        </w:rPr>
-      </w:pPr>
-    </w:p>
-    <w:p>
-      <w:pPr>
-        <w:rPr>
-          <w:color w:val="000000" w:themeColor="text1"/>
-          <w:szCs w:val="28"/>
-        </w:rPr>
-      </w:pPr>
-    </w:p>
-    <w:p>
-      <w:pPr>
-        <w:rPr>
-          <w:color w:val="000000" w:themeColor="text1"/>
-          <w:szCs w:val="28"/>
-        </w:rPr>
-      </w:pPr>
-    </w:p>
-    <w:p>
-      <w:pPr>
-        <w:rPr>
-          <w:color w:val="000000" w:themeColor="text1"/>
-          <w:szCs w:val="28"/>
-        </w:rPr>
-      </w:pPr>
-    </w:p>
-    <w:p>
-      <w:pPr>
-        <w:rPr>
-          <w:color w:val="000000" w:themeColor="text1"/>
-          <w:szCs w:val="28"/>
-        </w:rPr>
-      </w:pPr>
-    </w:p>
-    <w:p>
-      <w:pPr>
-        <w:rPr>
-          <w:color w:val="000000" w:themeColor="text1"/>
-          <w:szCs w:val="28"/>
-        </w:rPr>
-      </w:pPr>
-    </w:p>
-    <w:p>
-      <w:pPr>
-        <w:rPr>
-          <w:color w:val="000000" w:themeColor="text1"/>
-          <w:szCs w:val="28"/>
-        </w:rPr>
-      </w:pPr>
-    </w:p>
-    <w:p>
-      <w:pPr>
-        <w:rPr>
-          <w:color w:val="000000" w:themeColor="text1"/>
-          <w:szCs w:val="28"/>
-        </w:rPr>
-      </w:pPr>
-    </w:p>
-    <w:p>
-      <w:pPr>
-        <w:rPr>
-          <w:color w:val="000000" w:themeColor="text1"/>
-          <w:szCs w:val="28"/>
-        </w:rPr>
-      </w:pPr>
-    </w:p>
-    <w:p>
-      <w:pPr>
-        <w:rPr>
-          <w:color w:val="000000" w:themeColor="text1"/>
-          <w:szCs w:val="28"/>
-        </w:rPr>
-      </w:pPr>
-    </w:p>
-    <w:p>
-      <w:pPr>
-        <w:rPr>
-          <w:color w:val="000000" w:themeColor="text1"/>
-          <w:szCs w:val="28"/>
-        </w:rPr>
-      </w:pPr>
-    </w:p>
-    <w:p>
-      <w:pPr>
-        <w:rPr>
-          <w:color w:val="000000" w:themeColor="text1"/>
-          <w:szCs w:val="28"/>
-        </w:rPr>
-      </w:pPr>
-    </w:p>
-    <w:p>
-      <w:pPr>
-        <w:rPr>
-          <w:color w:val="000000" w:themeColor="text1"/>
-          <w:szCs w:val="28"/>
-        </w:rPr>
-      </w:pPr>
-    </w:p>
-    <w:p>
-      <w:pPr>
-        <w:rPr>
-          <w:color w:val="000000" w:themeColor="text1"/>
-          <w:szCs w:val="28"/>
-        </w:rPr>
-      </w:pPr>
-    </w:p>
-    <w:p>
-      <w:pPr>
-        <w:rPr>
-          <w:color w:val="000000" w:themeColor="text1"/>
-          <w:szCs w:val="28"/>
-        </w:rPr>
-      </w:pPr>
-    </w:p>
-    <w:p>
-      <w:pPr>
-        <w:rPr>
-          <w:color w:val="000000" w:themeColor="text1"/>
-          <w:szCs w:val="28"/>
-        </w:rPr>
-      </w:pPr>
-    </w:p>
-    <w:p>
-      <w:pPr>
-        <w:rPr>
-          <w:color w:val="000000" w:themeColor="text1"/>
-          <w:szCs w:val="28"/>
-        </w:rPr>
-      </w:pPr>
-    </w:p>
-    <w:p>
-      <w:pPr>
-        <w:rPr>
-          <w:color w:val="000000" w:themeColor="text1"/>
-          <w:szCs w:val="28"/>
-        </w:rPr>
-      </w:pPr>
-    </w:p>
-    <w:p>
-      <w:pPr>
-        <w:rPr>
-          <w:color w:val="000000" w:themeColor="text1"/>
-          <w:szCs w:val="28"/>
-        </w:rPr>
-      </w:pPr>
-    </w:p>
-    <w:p>
-      <w:pPr>
-        <w:pStyle w:val="Heading1"/>
-      </w:pPr>
-      <w:bookmarkStart w:id="27" w:name="_Toc501112776"/>
-      <w:r>
-        <w:t>Συναρμολόγηση</w:t>
-      </w:r>
-      <w:bookmarkEnd w:id="27"/>
-    </w:p>
-    <w:p>
-      <w:pPr>
-        <w:rPr>
-          <w:color w:val="000000" w:themeColor="text1"/>
-          <w:szCs w:val="28"/>
-        </w:rPr>
-      </w:pPr>
-    </w:p>
-    <w:p>
-      <w:pPr>
-        <w:rPr>
-          <w:color w:val="000000" w:themeColor="text1"/>
-          <w:szCs w:val="28"/>
-        </w:rPr>
-      </w:pPr>
-    </w:p>
-    <w:p>
-      <w:pPr>
-        <w:rPr>
-          <w:color w:val="000000" w:themeColor="text1"/>
-          <w:szCs w:val="28"/>
-        </w:rPr>
-      </w:pPr>
-    </w:p>
-    <w:p>
-      <w:pPr>
-        <w:rPr>
-          <w:color w:val="000000" w:themeColor="text1"/>
-          <w:szCs w:val="28"/>
-        </w:rPr>
-      </w:pPr>
-    </w:p>
-    <w:p>
-      <w:pPr>
-        <w:rPr>
-          <w:color w:val="000000" w:themeColor="text1"/>
-          <w:szCs w:val="28"/>
-        </w:rPr>
-      </w:pPr>
-    </w:p>
-    <w:p>
-      <w:pPr>
-        <w:rPr>
-          <w:color w:val="000000" w:themeColor="text1"/>
-          <w:szCs w:val="28"/>
-        </w:rPr>
-      </w:pPr>
-    </w:p>
-    <w:p>
-      <w:pPr>
-        <w:rPr>
-          <w:color w:val="000000" w:themeColor="text1"/>
-          <w:szCs w:val="28"/>
-        </w:rPr>
-      </w:pPr>
-    </w:p>
-    <w:p>
-      <w:pPr>
-        <w:rPr>
-          <w:color w:val="000000" w:themeColor="text1"/>
-          <w:szCs w:val="28"/>
-        </w:rPr>
-      </w:pPr>
-    </w:p>
-    <w:p>
-      <w:pPr>
-        <w:rPr>
-          <w:color w:val="000000" w:themeColor="text1"/>
-          <w:szCs w:val="28"/>
-        </w:rPr>
-      </w:pPr>
-    </w:p>
-    <w:p>
-      <w:pPr>
-        <w:rPr>
-          <w:color w:val="000000" w:themeColor="text1"/>
-          <w:szCs w:val="28"/>
-        </w:rPr>
-      </w:pPr>
-    </w:p>
-    <w:p>
-      <w:pPr>
-        <w:rPr>
-          <w:color w:val="000000" w:themeColor="text1"/>
-          <w:szCs w:val="28"/>
-        </w:rPr>
-      </w:pPr>
-    </w:p>
-    <w:p>
-      <w:pPr>
-        <w:rPr>
-          <w:color w:val="000000" w:themeColor="text1"/>
-          <w:szCs w:val="28"/>
-        </w:rPr>
-      </w:pPr>
-    </w:p>
-    <w:p>
-      <w:pPr>
-        <w:rPr>
-          <w:color w:val="000000" w:themeColor="text1"/>
-          <w:szCs w:val="28"/>
-        </w:rPr>
-      </w:pPr>
-    </w:p>
-    <w:p>
-      <w:pPr>
-        <w:rPr>
-          <w:color w:val="000000" w:themeColor="text1"/>
-          <w:szCs w:val="28"/>
-        </w:rPr>
-      </w:pPr>
-    </w:p>
-    <w:p>
-      <w:pPr>
-        <w:rPr>
-          <w:color w:val="000000" w:themeColor="text1"/>
-          <w:szCs w:val="28"/>
-        </w:rPr>
-      </w:pPr>
-    </w:p>
-    <w:p>
-      <w:pPr>
-        <w:rPr>
-          <w:color w:val="000000" w:themeColor="text1"/>
-          <w:szCs w:val="28"/>
-        </w:rPr>
-      </w:pPr>
-    </w:p>
-    <w:p>
-      <w:pPr>
-        <w:rPr>
-          <w:color w:val="000000" w:themeColor="text1"/>
-          <w:szCs w:val="28"/>
-        </w:rPr>
-      </w:pPr>
-    </w:p>
-    <w:p>
-      <w:pPr>
-        <w:rPr>
-          <w:color w:val="000000" w:themeColor="text1"/>
-          <w:szCs w:val="28"/>
-        </w:rPr>
-      </w:pPr>
-    </w:p>
-    <w:p>
-      <w:pPr>
-        <w:rPr>
-          <w:color w:val="000000" w:themeColor="text1"/>
-          <w:szCs w:val="28"/>
-        </w:rPr>
-      </w:pPr>
-    </w:p>
-    <w:p>
-      <w:pPr>
-        <w:rPr>
-          <w:color w:val="000000" w:themeColor="text1"/>
-          <w:szCs w:val="28"/>
-        </w:rPr>
-      </w:pPr>
-    </w:p>
-    <w:p>
-      <w:pPr>
-        <w:rPr>
-          <w:color w:val="000000" w:themeColor="text1"/>
-          <w:szCs w:val="28"/>
-        </w:rPr>
-      </w:pPr>
-    </w:p>
-    <w:p>
-      <w:pPr>
-        <w:rPr>
-          <w:color w:val="000000" w:themeColor="text1"/>
-          <w:szCs w:val="28"/>
-        </w:rPr>
-      </w:pPr>
-    </w:p>
-    <w:p>
-      <w:pPr>
-        <w:rPr>
-          <w:color w:val="000000" w:themeColor="text1"/>
-          <w:szCs w:val="28"/>
-        </w:rPr>
-      </w:pPr>
-    </w:p>
-    <w:p>
-      <w:pPr>
-        <w:rPr>
-          <w:color w:val="000000" w:themeColor="text1"/>
-          <w:szCs w:val="28"/>
-        </w:rPr>
-      </w:pPr>
-    </w:p>
-    <w:p>
-      <w:pPr>
-        <w:rPr>
-          <w:color w:val="000000" w:themeColor="text1"/>
-          <w:szCs w:val="28"/>
-        </w:rPr>
-      </w:pPr>
-    </w:p>
-    <w:p>
-      <w:pPr>
-        <w:pStyle w:val="Heading1"/>
         <w:rPr>
           <w:color w:val="000000" w:themeColor="text1"/>
           <w:sz w:val="28"/>
@@ -8056,7 +10714,7 @@
       </w:pPr>
     </w:p>
     <w:sectPr>
-      <w:footerReference w:type="default" r:id="rId38"/>
+      <w:footerReference w:type="default" r:id="rId46"/>
       <w:pgSz w:w="11906" w:h="16838"/>
       <w:pgMar w:top="1440" w:right="1800" w:bottom="1440" w:left="1800" w:header="708" w:footer="708" w:gutter="0"/>
       <w:pgNumType w:start="0" w:chapStyle="1"/>
@@ -8139,7 +10797,7 @@
             <w:bCs/>
             <w:noProof/>
           </w:rPr>
-          <w:t>15</w:t>
+          <w:t>14</w:t>
         </w:r>
         <w:r>
           <w:rPr>
@@ -8205,6 +10863,95 @@
 <file path=word/numbering.xml><?xml version="1.0" encoding="utf-8"?>
 <w:numbering xmlns:wpc="http://schemas.microsoft.com/office/word/2010/wordprocessingCanvas" xmlns:mc="http://schemas.openxmlformats.org/markup-compatibility/2006" xmlns:o="urn:schemas-microsoft-com:office:office" xmlns:r="http://schemas.openxmlformats.org/officeDocument/2006/relationships" xmlns:m="http://schemas.openxmlformats.org/officeDocument/2006/math" xmlns:v="urn:schemas-microsoft-com:vml" xmlns:wp14="http://schemas.microsoft.com/office/word/2010/wordprocessingDrawing" xmlns:wp="http://schemas.openxmlformats.org/drawingml/2006/wordprocessingDrawing" xmlns:w10="urn:schemas-microsoft-com:office:word" xmlns:w="http://schemas.openxmlformats.org/wordprocessingml/2006/main" xmlns:w14="http://schemas.microsoft.com/office/word/2010/wordml" xmlns:w15="http://schemas.microsoft.com/office/word/2012/wordml" xmlns:wpg="http://schemas.microsoft.com/office/word/2010/wordprocessingGroup" xmlns:wpi="http://schemas.microsoft.com/office/word/2010/wordprocessingInk" xmlns:wne="http://schemas.microsoft.com/office/word/2006/wordml" xmlns:wps="http://schemas.microsoft.com/office/word/2010/wordprocessingShape" mc:Ignorable="w14 w15 wp14">
   <w:abstractNum w:abstractNumId="0">
+    <w:nsid w:val="3B5C6864"/>
+    <w:multiLevelType w:val="hybridMultilevel"/>
+    <w:tmpl w:val="E68C32C0"/>
+    <w:lvl w:ilvl="0" w:tplc="7CD67D9A">
+      <w:start w:val="1"/>
+      <w:numFmt w:val="decimal"/>
+      <w:lvlText w:val="%1-"/>
+      <w:lvlJc w:val="left"/>
+      <w:pPr>
+        <w:ind w:left="720" w:hanging="360"/>
+      </w:pPr>
+      <w:rPr>
+        <w:rFonts w:hint="default"/>
+      </w:rPr>
+    </w:lvl>
+    <w:lvl w:ilvl="1" w:tplc="04080019" w:tentative="1">
+      <w:start w:val="1"/>
+      <w:numFmt w:val="lowerLetter"/>
+      <w:lvlText w:val="%2."/>
+      <w:lvlJc w:val="left"/>
+      <w:pPr>
+        <w:ind w:left="1440" w:hanging="360"/>
+      </w:pPr>
+    </w:lvl>
+    <w:lvl w:ilvl="2" w:tplc="0408001B" w:tentative="1">
+      <w:start w:val="1"/>
+      <w:numFmt w:val="lowerRoman"/>
+      <w:lvlText w:val="%3."/>
+      <w:lvlJc w:val="right"/>
+      <w:pPr>
+        <w:ind w:left="2160" w:hanging="180"/>
+      </w:pPr>
+    </w:lvl>
+    <w:lvl w:ilvl="3" w:tplc="0408000F" w:tentative="1">
+      <w:start w:val="1"/>
+      <w:numFmt w:val="decimal"/>
+      <w:lvlText w:val="%4."/>
+      <w:lvlJc w:val="left"/>
+      <w:pPr>
+        <w:ind w:left="2880" w:hanging="360"/>
+      </w:pPr>
+    </w:lvl>
+    <w:lvl w:ilvl="4" w:tplc="04080019" w:tentative="1">
+      <w:start w:val="1"/>
+      <w:numFmt w:val="lowerLetter"/>
+      <w:lvlText w:val="%5."/>
+      <w:lvlJc w:val="left"/>
+      <w:pPr>
+        <w:ind w:left="3600" w:hanging="360"/>
+      </w:pPr>
+    </w:lvl>
+    <w:lvl w:ilvl="5" w:tplc="0408001B" w:tentative="1">
+      <w:start w:val="1"/>
+      <w:numFmt w:val="lowerRoman"/>
+      <w:lvlText w:val="%6."/>
+      <w:lvlJc w:val="right"/>
+      <w:pPr>
+        <w:ind w:left="4320" w:hanging="180"/>
+      </w:pPr>
+    </w:lvl>
+    <w:lvl w:ilvl="6" w:tplc="0408000F" w:tentative="1">
+      <w:start w:val="1"/>
+      <w:numFmt w:val="decimal"/>
+      <w:lvlText w:val="%7."/>
+      <w:lvlJc w:val="left"/>
+      <w:pPr>
+        <w:ind w:left="5040" w:hanging="360"/>
+      </w:pPr>
+    </w:lvl>
+    <w:lvl w:ilvl="7" w:tplc="04080019" w:tentative="1">
+      <w:start w:val="1"/>
+      <w:numFmt w:val="lowerLetter"/>
+      <w:lvlText w:val="%8."/>
+      <w:lvlJc w:val="left"/>
+      <w:pPr>
+        <w:ind w:left="5760" w:hanging="360"/>
+      </w:pPr>
+    </w:lvl>
+    <w:lvl w:ilvl="8" w:tplc="0408001B" w:tentative="1">
+      <w:start w:val="1"/>
+      <w:numFmt w:val="lowerRoman"/>
+      <w:lvlText w:val="%9."/>
+      <w:lvlJc w:val="right"/>
+      <w:pPr>
+        <w:ind w:left="6480" w:hanging="180"/>
+      </w:pPr>
+    </w:lvl>
+  </w:abstractNum>
+  <w:abstractNum w:abstractNumId="1">
     <w:nsid w:val="501D40D8"/>
     <w:multiLevelType w:val="multilevel"/>
     <w:tmpl w:val="DDF237F4"/>
@@ -8353,7 +11100,7 @@
       </w:rPr>
     </w:lvl>
   </w:abstractNum>
-  <w:abstractNum w:abstractNumId="1">
+  <w:abstractNum w:abstractNumId="2">
     <w:nsid w:val="7BE978C9"/>
     <w:multiLevelType w:val="multilevel"/>
     <w:tmpl w:val="21F65060"/>
@@ -8502,7 +11249,7 @@
       </w:rPr>
     </w:lvl>
   </w:abstractNum>
-  <w:abstractNum w:abstractNumId="2">
+  <w:abstractNum w:abstractNumId="3">
     <w:nsid w:val="7D43395A"/>
     <w:multiLevelType w:val="multilevel"/>
     <w:tmpl w:val="D75458D0"/>
@@ -8652,13 +11399,16 @@
     </w:lvl>
   </w:abstractNum>
   <w:num w:numId="1">
+    <w:abstractNumId w:val="2"/>
+  </w:num>
+  <w:num w:numId="2">
     <w:abstractNumId w:val="1"/>
   </w:num>
-  <w:num w:numId="2">
+  <w:num w:numId="3">
+    <w:abstractNumId w:val="3"/>
+  </w:num>
+  <w:num w:numId="4">
     <w:abstractNumId w:val="0"/>
-  </w:num>
-  <w:num w:numId="3">
-    <w:abstractNumId w:val="2"/>
   </w:num>
 </w:numbering>
 </file>
@@ -9127,7 +11877,6 @@
   <w:style w:type="character" w:default="1" w:styleId="DefaultParagraphFont">
     <w:name w:val="Default Paragraph Font"/>
     <w:uiPriority w:val="1"/>
-    <w:semiHidden/>
     <w:unhideWhenUsed/>
   </w:style>
   <w:style w:type="table" w:default="1" w:styleId="TableNormal">
@@ -9674,19 +12423,19 @@
 
 <file path=word/glossary/fontTable.xml><?xml version="1.0" encoding="utf-8"?>
 <w:fonts xmlns:mc="http://schemas.openxmlformats.org/markup-compatibility/2006" xmlns:r="http://schemas.openxmlformats.org/officeDocument/2006/relationships" xmlns:w="http://schemas.openxmlformats.org/wordprocessingml/2006/main" xmlns:w14="http://schemas.microsoft.com/office/word/2010/wordml" xmlns:w15="http://schemas.microsoft.com/office/word/2012/wordml" mc:Ignorable="w14 w15">
+  <w:font w:name="Times New Roman">
+    <w:panose1 w:val="02020603050405020304"/>
+    <w:charset w:val="A1"/>
+    <w:family w:val="roman"/>
+    <w:pitch w:val="variable"/>
+    <w:sig w:usb0="E0002EFF" w:usb1="C0007843" w:usb2="00000009" w:usb3="00000000" w:csb0="000001FF" w:csb1="00000000"/>
+  </w:font>
   <w:font w:name="Symbol">
     <w:panose1 w:val="05050102010706020507"/>
     <w:charset w:val="02"/>
     <w:family w:val="roman"/>
     <w:pitch w:val="variable"/>
     <w:sig w:usb0="00000000" w:usb1="10000000" w:usb2="00000000" w:usb3="00000000" w:csb0="80000000" w:csb1="00000000"/>
-  </w:font>
-  <w:font w:name="Times New Roman">
-    <w:panose1 w:val="02020603050405020304"/>
-    <w:charset w:val="A1"/>
-    <w:family w:val="roman"/>
-    <w:pitch w:val="variable"/>
-    <w:sig w:usb0="E0002EFF" w:usb1="C0007843" w:usb2="00000009" w:usb3="00000000" w:csb0="000001FF" w:csb1="00000000"/>
   </w:font>
   <w:font w:name="Courier New">
     <w:panose1 w:val="02070309020205020404"/>
@@ -9767,6 +12516,7 @@
     <w:rsid w:val="00DD3742"/>
     <w:rsid w:val="00F4153B"/>
     <w:rsid w:val="00F904C6"/>
+    <w:rsid w:val="00F9596A"/>
   </w:rsids>
   <m:mathPr>
     <m:mathFont m:val="Cambria Math"/>
@@ -10559,7 +13309,7 @@
 </file>
 
 <file path=customXml/itemProps2.xml><?xml version="1.0" encoding="utf-8"?>
-<ds:datastoreItem xmlns:ds="http://schemas.openxmlformats.org/officeDocument/2006/customXml" ds:itemID="{BD0299A7-CA98-42C8-BABD-F256900E862A}">
+<ds:datastoreItem xmlns:ds="http://schemas.openxmlformats.org/officeDocument/2006/customXml" ds:itemID="{570F729E-9ABC-485C-B7EA-A34B4ECEE562}">
   <ds:schemaRefs>
     <ds:schemaRef ds:uri="http://schemas.openxmlformats.org/officeDocument/2006/bibliography"/>
   </ds:schemaRefs>

</xml_diff>